<commit_message>
Added I2I test in system test doc
Former-commit-id: 351a2872c90f8ca418c82b1939319dba40ea7613
</commit_message>
<xml_diff>
--- a/doc/tests/CustusX System Test.docx
+++ b/doc/tests/CustusX System Test.docx
@@ -6,13 +6,8 @@
       <w:pPr>
         <w:pStyle w:val="Heading1"/>
       </w:pPr>
-      <w:proofErr w:type="spellStart"/>
       <w:r>
-        <w:t>CustusX</w:t>
-      </w:r>
-      <w:proofErr w:type="spellEnd"/>
-      <w:r>
-        <w:t xml:space="preserve"> System Test</w:t>
+        <w:t>CustusX System Test</w:t>
       </w:r>
     </w:p>
     <w:p>
@@ -80,13 +75,8 @@
             <w:tcW w:w="2838" w:type="dxa"/>
           </w:tcPr>
           <w:p>
-            <w:proofErr w:type="spellStart"/>
-            <w:r>
-              <w:t>CustusX</w:t>
-            </w:r>
-            <w:proofErr w:type="spellEnd"/>
-            <w:r>
-              <w:t xml:space="preserve"> version</w:t>
+            <w:r>
+              <w:t>CustusX version</w:t>
             </w:r>
           </w:p>
         </w:tc>
@@ -131,13 +121,8 @@
           <w:numId w:val="1"/>
         </w:numPr>
       </w:pPr>
-      <w:proofErr w:type="spellStart"/>
       <w:r>
-        <w:t>Baatfantom</w:t>
-      </w:r>
-      <w:proofErr w:type="spellEnd"/>
-      <w:r>
-        <w:t xml:space="preserve"> + US acquisition.</w:t>
+        <w:t>Baatfantom + US acquisition.</w:t>
       </w:r>
     </w:p>
     <w:p>
@@ -149,13 +134,8 @@
         </w:numPr>
       </w:pPr>
       <w:r>
-        <w:t xml:space="preserve">DICOM data via </w:t>
+        <w:t>DICOM data via OsiriX</w:t>
       </w:r>
-      <w:proofErr w:type="spellStart"/>
-      <w:r>
-        <w:t>OsiriX</w:t>
-      </w:r>
-      <w:proofErr w:type="spellEnd"/>
     </w:p>
     <w:p>
       <w:proofErr w:type="gramStart"/>
@@ -412,11 +392,9 @@
             <w:pPr>
               <w:pStyle w:val="Heading2"/>
             </w:pPr>
-            <w:proofErr w:type="spellStart"/>
             <w:r>
               <w:t>OsiriX</w:t>
             </w:r>
-            <w:proofErr w:type="spellEnd"/>
           </w:p>
         </w:tc>
         <w:tc>
@@ -452,203 +430,147 @@
           </w:tcPr>
           <w:p>
             <w:r>
-              <w:t>Import a DICOM volume (</w:t>
-            </w:r>
-            <w:proofErr w:type="spellStart"/>
-            <w:r>
-              <w:t>Kaisa</w:t>
-            </w:r>
-            <w:proofErr w:type="spellEnd"/>
-            <w:r>
-              <w:t xml:space="preserve">) into </w:t>
-            </w:r>
-            <w:proofErr w:type="spellStart"/>
-            <w:r>
-              <w:t>OsiriX</w:t>
-            </w:r>
-            <w:proofErr w:type="spellEnd"/>
+              <w:t>Import a DICOM volume (Kaisa) into OsiriX.</w:t>
+            </w:r>
+          </w:p>
+        </w:tc>
+        <w:tc>
+          <w:tcPr>
+            <w:tcW w:w="850" w:type="dxa"/>
+          </w:tcPr>
+          <w:p/>
+        </w:tc>
+        <w:tc>
+          <w:tcPr>
+            <w:tcW w:w="2596" w:type="dxa"/>
+          </w:tcPr>
+          <w:p/>
+        </w:tc>
+      </w:tr>
+      <w:tr>
+        <w:tc>
+          <w:tcPr>
+            <w:tcW w:w="817" w:type="dxa"/>
+          </w:tcPr>
+          <w:p>
+            <w:r>
+              <w:t>1.</w:t>
+            </w:r>
+            <w:r>
+              <w:t>1.</w:t>
+            </w:r>
+            <w:r>
+              <w:t>2</w:t>
+            </w:r>
+          </w:p>
+        </w:tc>
+        <w:tc>
+          <w:tcPr>
+            <w:tcW w:w="4406" w:type="dxa"/>
+          </w:tcPr>
+          <w:p>
+            <w:r>
+              <w:t>Segment out some interesting features.</w:t>
+            </w:r>
+            <w:r>
+              <w:t xml:space="preserve"> (Set output value &gt; 300, because of Osirix bug)</w:t>
+            </w:r>
+          </w:p>
+        </w:tc>
+        <w:tc>
+          <w:tcPr>
+            <w:tcW w:w="850" w:type="dxa"/>
+          </w:tcPr>
+          <w:p/>
+        </w:tc>
+        <w:tc>
+          <w:tcPr>
+            <w:tcW w:w="2596" w:type="dxa"/>
+          </w:tcPr>
+          <w:p/>
+        </w:tc>
+      </w:tr>
+      <w:tr>
+        <w:tc>
+          <w:tcPr>
+            <w:tcW w:w="817" w:type="dxa"/>
+          </w:tcPr>
+          <w:p>
+            <w:r>
+              <w:t>1.</w:t>
+            </w:r>
+            <w:r>
+              <w:t>1.</w:t>
+            </w:r>
+            <w:r>
+              <w:t>3</w:t>
+            </w:r>
+          </w:p>
+        </w:tc>
+        <w:tc>
+          <w:tcPr>
+            <w:tcW w:w="4406" w:type="dxa"/>
+          </w:tcPr>
+          <w:p>
+            <w:r>
+              <w:t>Save volume</w:t>
+            </w:r>
+            <w:r>
+              <w:t xml:space="preserve"> and segmen</w:t>
+            </w:r>
+            <w:r>
+              <w:t>te</w:t>
+            </w:r>
+            <w:r>
+              <w:t>d volume</w:t>
+            </w:r>
+            <w:r>
+              <w:t xml:space="preserve"> to mhd format (use CustusX plugin).</w:t>
+            </w:r>
+          </w:p>
+        </w:tc>
+        <w:tc>
+          <w:tcPr>
+            <w:tcW w:w="850" w:type="dxa"/>
+          </w:tcPr>
+          <w:p/>
+        </w:tc>
+        <w:tc>
+          <w:tcPr>
+            <w:tcW w:w="2596" w:type="dxa"/>
+          </w:tcPr>
+          <w:p/>
+        </w:tc>
+      </w:tr>
+      <w:tr>
+        <w:tc>
+          <w:tcPr>
+            <w:tcW w:w="817" w:type="dxa"/>
+          </w:tcPr>
+          <w:p>
+            <w:r>
+              <w:t>1.</w:t>
+            </w:r>
+            <w:r>
+              <w:t>1.</w:t>
+            </w:r>
+            <w:r>
+              <w:t>4</w:t>
+            </w:r>
+          </w:p>
+        </w:tc>
+        <w:tc>
+          <w:tcPr>
+            <w:tcW w:w="4406" w:type="dxa"/>
+          </w:tcPr>
+          <w:p>
+            <w:r>
+              <w:t>Save surface to stl format</w:t>
+            </w:r>
+            <w:proofErr w:type="gramStart"/>
             <w:r>
               <w:t>.</w:t>
             </w:r>
-          </w:p>
-        </w:tc>
-        <w:tc>
-          <w:tcPr>
-            <w:tcW w:w="850" w:type="dxa"/>
-          </w:tcPr>
-          <w:p/>
-        </w:tc>
-        <w:tc>
-          <w:tcPr>
-            <w:tcW w:w="2596" w:type="dxa"/>
-          </w:tcPr>
-          <w:p/>
-        </w:tc>
-      </w:tr>
-      <w:tr>
-        <w:tc>
-          <w:tcPr>
-            <w:tcW w:w="817" w:type="dxa"/>
-          </w:tcPr>
-          <w:p>
-            <w:r>
-              <w:t>1.</w:t>
-            </w:r>
-            <w:r>
-              <w:t>1.</w:t>
-            </w:r>
-            <w:r>
-              <w:t>2</w:t>
-            </w:r>
-          </w:p>
-        </w:tc>
-        <w:tc>
-          <w:tcPr>
-            <w:tcW w:w="4406" w:type="dxa"/>
-          </w:tcPr>
-          <w:p>
-            <w:r>
-              <w:t>Segment out some interesting features.</w:t>
-            </w:r>
-            <w:r>
-              <w:t xml:space="preserve"> (Set output value &gt; 300, because of </w:t>
-            </w:r>
-            <w:proofErr w:type="spellStart"/>
-            <w:r>
-              <w:t>Osirix</w:t>
-            </w:r>
-            <w:proofErr w:type="spellEnd"/>
-            <w:r>
-              <w:t xml:space="preserve"> bug)</w:t>
-            </w:r>
-          </w:p>
-        </w:tc>
-        <w:tc>
-          <w:tcPr>
-            <w:tcW w:w="850" w:type="dxa"/>
-          </w:tcPr>
-          <w:p/>
-        </w:tc>
-        <w:tc>
-          <w:tcPr>
-            <w:tcW w:w="2596" w:type="dxa"/>
-          </w:tcPr>
-          <w:p/>
-        </w:tc>
-      </w:tr>
-      <w:tr>
-        <w:tc>
-          <w:tcPr>
-            <w:tcW w:w="817" w:type="dxa"/>
-          </w:tcPr>
-          <w:p>
-            <w:r>
-              <w:t>1.</w:t>
-            </w:r>
-            <w:r>
-              <w:t>1.</w:t>
-            </w:r>
-            <w:r>
-              <w:t>3</w:t>
-            </w:r>
-          </w:p>
-        </w:tc>
-        <w:tc>
-          <w:tcPr>
-            <w:tcW w:w="4406" w:type="dxa"/>
-          </w:tcPr>
-          <w:p>
-            <w:r>
-              <w:t>Save volume</w:t>
-            </w:r>
-            <w:r>
-              <w:t xml:space="preserve"> and segmen</w:t>
-            </w:r>
-            <w:r>
-              <w:t>te</w:t>
-            </w:r>
-            <w:r>
-              <w:t>d volume</w:t>
-            </w:r>
-            <w:r>
-              <w:t xml:space="preserve"> to </w:t>
-            </w:r>
-            <w:proofErr w:type="spellStart"/>
-            <w:r>
-              <w:t>mhd</w:t>
-            </w:r>
-            <w:proofErr w:type="spellEnd"/>
-            <w:r>
-              <w:t xml:space="preserve"> format (use </w:t>
-            </w:r>
-            <w:proofErr w:type="spellStart"/>
-            <w:r>
-              <w:t>CustusX</w:t>
-            </w:r>
-            <w:proofErr w:type="spellEnd"/>
-            <w:r>
-              <w:t xml:space="preserve"> </w:t>
-            </w:r>
-            <w:proofErr w:type="spellStart"/>
-            <w:r>
-              <w:t>plugin</w:t>
-            </w:r>
-            <w:proofErr w:type="spellEnd"/>
-            <w:r>
-              <w:t>).</w:t>
-            </w:r>
-          </w:p>
-        </w:tc>
-        <w:tc>
-          <w:tcPr>
-            <w:tcW w:w="850" w:type="dxa"/>
-          </w:tcPr>
-          <w:p/>
-        </w:tc>
-        <w:tc>
-          <w:tcPr>
-            <w:tcW w:w="2596" w:type="dxa"/>
-          </w:tcPr>
-          <w:p/>
-        </w:tc>
-      </w:tr>
-      <w:tr>
-        <w:tc>
-          <w:tcPr>
-            <w:tcW w:w="817" w:type="dxa"/>
-          </w:tcPr>
-          <w:p>
-            <w:r>
-              <w:t>1.</w:t>
-            </w:r>
-            <w:r>
-              <w:t>1.</w:t>
-            </w:r>
-            <w:r>
-              <w:t>4</w:t>
-            </w:r>
-          </w:p>
-        </w:tc>
-        <w:tc>
-          <w:tcPr>
-            <w:tcW w:w="4406" w:type="dxa"/>
-          </w:tcPr>
-          <w:p>
-            <w:r>
-              <w:t xml:space="preserve">Save surface to </w:t>
-            </w:r>
-            <w:proofErr w:type="spellStart"/>
-            <w:r>
-              <w:t>stl</w:t>
-            </w:r>
-            <w:proofErr w:type="spellEnd"/>
-            <w:r>
-              <w:t xml:space="preserve"> format</w:t>
-            </w:r>
-            <w:proofErr w:type="gramStart"/>
-            <w:r>
-              <w:t>.</w:t>
-            </w:r>
             <w:r>
               <w:t>,</w:t>
             </w:r>
@@ -657,15 +579,7 @@
               <w:t xml:space="preserve"> by using ”Surface rendering”</w:t>
             </w:r>
             <w:r>
-              <w:t>. Add .</w:t>
-            </w:r>
-            <w:proofErr w:type="spellStart"/>
-            <w:r>
-              <w:t>stl</w:t>
-            </w:r>
-            <w:proofErr w:type="spellEnd"/>
-            <w:r>
-              <w:t xml:space="preserve"> as file ending in Finder </w:t>
+              <w:t xml:space="preserve">. Add .stl as file ending in Finder </w:t>
             </w:r>
             <w:r>
               <w:t>afterwards</w:t>
@@ -704,11 +618,9 @@
             <w:pPr>
               <w:pStyle w:val="Heading2"/>
             </w:pPr>
-            <w:proofErr w:type="spellStart"/>
             <w:r>
               <w:t>ITK_snap</w:t>
             </w:r>
-            <w:proofErr w:type="spellEnd"/>
           </w:p>
         </w:tc>
         <w:tc>
@@ -812,37 +724,13 @@
           </w:tcPr>
           <w:p>
             <w:r>
-              <w:t>Save segmented volume (.</w:t>
-            </w:r>
-            <w:proofErr w:type="spellStart"/>
-            <w:r>
-              <w:t>mhd</w:t>
-            </w:r>
-            <w:proofErr w:type="spellEnd"/>
-            <w:r>
-              <w:t xml:space="preserve">) and </w:t>
+              <w:t xml:space="preserve">Save segmented volume (.mhd) and </w:t>
             </w:r>
             <w:r>
               <w:t>surface (</w:t>
             </w:r>
             <w:r>
-              <w:t>.</w:t>
-            </w:r>
-            <w:proofErr w:type="spellStart"/>
-            <w:r>
-              <w:t>stl</w:t>
-            </w:r>
-            <w:proofErr w:type="spellEnd"/>
-            <w:r>
-              <w:t xml:space="preserve"> and .</w:t>
-            </w:r>
-            <w:proofErr w:type="spellStart"/>
-            <w:r>
-              <w:t>vtk</w:t>
-            </w:r>
-            <w:proofErr w:type="spellEnd"/>
-            <w:r>
-              <w:t xml:space="preserve"> format)</w:t>
+              <w:t>.stl and .vtk format)</w:t>
             </w:r>
           </w:p>
         </w:tc>
@@ -1080,15 +968,7 @@
             </w:r>
             <w:proofErr w:type="gramEnd"/>
             <w:r>
-              <w:t xml:space="preserve"> 3D transfer function (</w:t>
-            </w:r>
-            <w:proofErr w:type="spellStart"/>
-            <w:r>
-              <w:t>color+alpha</w:t>
-            </w:r>
-            <w:proofErr w:type="spellEnd"/>
-            <w:r>
-              <w:t>)</w:t>
+              <w:t xml:space="preserve"> 3D transfer function (color+alpha)</w:t>
             </w:r>
           </w:p>
         </w:tc>
@@ -1169,15 +1049,7 @@
             </w:r>
             <w:proofErr w:type="gramEnd"/>
             <w:r>
-              <w:t xml:space="preserve"> 2D </w:t>
-            </w:r>
-            <w:proofErr w:type="spellStart"/>
-            <w:r>
-              <w:t>window+level</w:t>
-            </w:r>
-            <w:proofErr w:type="spellEnd"/>
-            <w:r>
-              <w:t xml:space="preserve"> </w:t>
+              <w:t xml:space="preserve"> 2D window+level </w:t>
             </w:r>
           </w:p>
         </w:tc>
@@ -1377,13 +1249,8 @@
           </w:tcPr>
           <w:p>
             <w:r>
-              <w:t xml:space="preserve">Change mesh </w:t>
-            </w:r>
-            <w:proofErr w:type="spellStart"/>
-            <w:r>
-              <w:t>color+opacity</w:t>
-            </w:r>
-            <w:proofErr w:type="spellEnd"/>
+              <w:t>Change mesh color+opacity</w:t>
+            </w:r>
           </w:p>
         </w:tc>
         <w:tc>
@@ -1418,13 +1285,8 @@
             <w:pPr>
               <w:pStyle w:val="Heading2"/>
             </w:pPr>
-            <w:proofErr w:type="spellStart"/>
-            <w:r>
-              <w:t>Preop</w:t>
-            </w:r>
-            <w:proofErr w:type="spellEnd"/>
-            <w:r>
-              <w:t xml:space="preserve"> planning</w:t>
+            <w:r>
+              <w:t>Preop planning</w:t>
             </w:r>
           </w:p>
         </w:tc>
@@ -1792,15 +1654,7 @@
           </w:tcPr>
           <w:p>
             <w:r>
-              <w:t xml:space="preserve">Give each </w:t>
-            </w:r>
-            <w:proofErr w:type="spellStart"/>
-            <w:r>
-              <w:t>fiducial</w:t>
-            </w:r>
-            <w:proofErr w:type="spellEnd"/>
-            <w:r>
-              <w:t xml:space="preserve"> a name.</w:t>
+              <w:t>Give each fiducial a name.</w:t>
             </w:r>
           </w:p>
         </w:tc>
@@ -1971,6 +1825,61 @@
           <w:p>
             <w:r>
               <w:t>Save the patient.</w:t>
+            </w:r>
+          </w:p>
+        </w:tc>
+        <w:tc>
+          <w:tcPr>
+            <w:tcW w:w="850" w:type="dxa"/>
+          </w:tcPr>
+          <w:p/>
+        </w:tc>
+        <w:tc>
+          <w:tcPr>
+            <w:tcW w:w="2596" w:type="dxa"/>
+          </w:tcPr>
+          <w:p/>
+        </w:tc>
+      </w:tr>
+      <w:tr>
+        <w:tc>
+          <w:tcPr>
+            <w:tcW w:w="817" w:type="dxa"/>
+          </w:tcPr>
+          <w:p>
+            <w:r>
+              <w:t>3.8</w:t>
+            </w:r>
+          </w:p>
+        </w:tc>
+        <w:tc>
+          <w:tcPr>
+            <w:tcW w:w="4406" w:type="dxa"/>
+          </w:tcPr>
+          <w:p>
+            <w:r>
+              <w:t xml:space="preserve">Test I2I (vessel) registration with saved data (Copy </w:t>
+            </w:r>
+            <w:r>
+              <w:t xml:space="preserve">a </w:t>
+            </w:r>
+            <w:r>
+              <w:t>patient</w:t>
+            </w:r>
+            <w:r>
+              <w:t>. E.g.</w:t>
+            </w:r>
+            <w:r>
+              <w:t xml:space="preserve"> from </w:t>
+            </w:r>
+            <w:r>
+              <w:t>/SharedMedTek/Data/Nevro/</w:t>
+            </w:r>
+            <w:r>
+              <w:t>22.02 Nevro op aneurisme i2i reg.cx3</w:t>
+            </w:r>
+            <w:r>
+              <w:t>)</w:t>
             </w:r>
           </w:p>
         </w:tc>
@@ -2080,70 +1989,159 @@
             <w:r>
               <w:t xml:space="preserve">Go to </w:t>
             </w:r>
-            <w:proofErr w:type="spellStart"/>
-            <w:r>
-              <w:t>Intraoperative</w:t>
-            </w:r>
-            <w:proofErr w:type="spellEnd"/>
+            <w:r>
+              <w:t xml:space="preserve">Intraoperative </w:t>
+            </w:r>
+            <w:r>
+              <w:t xml:space="preserve">Acquisition Workflow. </w:t>
+            </w:r>
+          </w:p>
+          <w:p>
+            <w:r>
+              <w:t>Use US Acquisition and scan and reconstruct phantom</w:t>
+            </w:r>
+            <w:r>
+              <w:t xml:space="preserve"> with some easily identifiable structures (boat phantom)</w:t>
+            </w:r>
+          </w:p>
+        </w:tc>
+        <w:tc>
+          <w:tcPr>
+            <w:tcW w:w="850" w:type="dxa"/>
+          </w:tcPr>
+          <w:p/>
+        </w:tc>
+        <w:tc>
+          <w:tcPr>
+            <w:tcW w:w="2596" w:type="dxa"/>
+          </w:tcPr>
+          <w:p/>
+        </w:tc>
+      </w:tr>
+      <w:tr>
+        <w:tc>
+          <w:tcPr>
+            <w:tcW w:w="817" w:type="dxa"/>
+          </w:tcPr>
+          <w:p>
+            <w:r>
+              <w:t>4.</w:t>
+            </w:r>
+            <w:r>
+              <w:t>3</w:t>
+            </w:r>
+          </w:p>
+        </w:tc>
+        <w:tc>
+          <w:tcPr>
+            <w:tcW w:w="4406" w:type="dxa"/>
+          </w:tcPr>
+          <w:p>
+            <w:r>
+              <w:t>Perform an acquisition of the entire volume</w:t>
+            </w:r>
+            <w:r>
+              <w:t xml:space="preserve"> (</w:t>
+            </w:r>
+            <w:r>
+              <w:t>moving along all pins in a 'U'-trajectory</w:t>
+            </w:r>
+            <w:r>
+              <w:t xml:space="preserve"> for boat phantom)</w:t>
+            </w:r>
+          </w:p>
+        </w:tc>
+        <w:tc>
+          <w:tcPr>
+            <w:tcW w:w="850" w:type="dxa"/>
+          </w:tcPr>
+          <w:p/>
+        </w:tc>
+        <w:tc>
+          <w:tcPr>
+            <w:tcW w:w="2596" w:type="dxa"/>
+          </w:tcPr>
+          <w:p/>
+        </w:tc>
+      </w:tr>
+      <w:tr>
+        <w:tc>
+          <w:tcPr>
+            <w:tcW w:w="817" w:type="dxa"/>
+          </w:tcPr>
+          <w:p>
+            <w:r>
+              <w:t>4</w:t>
+            </w:r>
+            <w:r>
+              <w:t>.</w:t>
+            </w:r>
+            <w:r>
+              <w:t>4</w:t>
+            </w:r>
+          </w:p>
+        </w:tc>
+        <w:tc>
+          <w:tcPr>
+            <w:tcW w:w="4406" w:type="dxa"/>
+          </w:tcPr>
+          <w:p>
+            <w:r>
+              <w:t>Add volume to view, set transfer function and window/level.</w:t>
+            </w:r>
+          </w:p>
+        </w:tc>
+        <w:tc>
+          <w:tcPr>
+            <w:tcW w:w="850" w:type="dxa"/>
+          </w:tcPr>
+          <w:p/>
+        </w:tc>
+        <w:tc>
+          <w:tcPr>
+            <w:tcW w:w="2596" w:type="dxa"/>
+          </w:tcPr>
+          <w:p/>
+        </w:tc>
+      </w:tr>
+      <w:tr>
+        <w:tc>
+          <w:tcPr>
+            <w:tcW w:w="817" w:type="dxa"/>
+          </w:tcPr>
+          <w:p>
+            <w:r>
+              <w:t>4</w:t>
+            </w:r>
+            <w:r>
+              <w:t>.</w:t>
+            </w:r>
+            <w:r>
+              <w:t>5</w:t>
+            </w:r>
+          </w:p>
+        </w:tc>
+        <w:tc>
+          <w:tcPr>
+            <w:tcW w:w="4406" w:type="dxa"/>
+          </w:tcPr>
+          <w:p>
+            <w:r>
+              <w:t>Go to I</w:t>
+            </w:r>
+            <w:r>
+              <w:t>ntraoperative Planning Workflow.</w:t>
+            </w:r>
+          </w:p>
+          <w:p>
             <w:r>
               <w:t xml:space="preserve"> </w:t>
             </w:r>
             <w:r>
-              <w:t xml:space="preserve">Acquisition Workflow. </w:t>
-            </w:r>
-          </w:p>
-          <w:p>
-            <w:r>
-              <w:t>Use US Acquisition and scan and reconstruct phantom</w:t>
-            </w:r>
-            <w:r>
-              <w:t xml:space="preserve"> with some easily identifiable structures (boat phantom)</w:t>
-            </w:r>
-          </w:p>
-        </w:tc>
-        <w:tc>
-          <w:tcPr>
-            <w:tcW w:w="850" w:type="dxa"/>
-          </w:tcPr>
-          <w:p/>
-        </w:tc>
-        <w:tc>
-          <w:tcPr>
-            <w:tcW w:w="2596" w:type="dxa"/>
-          </w:tcPr>
-          <w:p/>
-        </w:tc>
-      </w:tr>
-      <w:tr>
-        <w:tc>
-          <w:tcPr>
-            <w:tcW w:w="817" w:type="dxa"/>
-          </w:tcPr>
-          <w:p>
-            <w:r>
-              <w:t>4.</w:t>
-            </w:r>
-            <w:r>
-              <w:t>3</w:t>
-            </w:r>
-          </w:p>
-        </w:tc>
-        <w:tc>
-          <w:tcPr>
-            <w:tcW w:w="4406" w:type="dxa"/>
-          </w:tcPr>
-          <w:p>
-            <w:r>
-              <w:t>Perform an acquisition of the entire volume</w:t>
-            </w:r>
-            <w:r>
-              <w:t xml:space="preserve"> (</w:t>
-            </w:r>
-            <w:r>
-              <w:t>moving along all pins in a 'U'-trajectory</w:t>
-            </w:r>
-            <w:r>
-              <w:t xml:space="preserve"> for boat phantom)</w:t>
+              <w:t>Verify the accuracy using a preoperative volume (CT/MR)</w:t>
+            </w:r>
+            <w:r>
+              <w:t>. Check both in 2D and 3D.</w:t>
             </w:r>
           </w:p>
         </w:tc>
@@ -2173,148 +2171,46 @@
               <w:t>.</w:t>
             </w:r>
             <w:r>
-              <w:t>4</w:t>
-            </w:r>
-          </w:p>
-        </w:tc>
-        <w:tc>
-          <w:tcPr>
-            <w:tcW w:w="4406" w:type="dxa"/>
-          </w:tcPr>
-          <w:p>
-            <w:r>
-              <w:t>Add volume to view, set transfer function and window/level.</w:t>
-            </w:r>
-          </w:p>
-        </w:tc>
-        <w:tc>
-          <w:tcPr>
-            <w:tcW w:w="850" w:type="dxa"/>
-          </w:tcPr>
-          <w:p/>
-        </w:tc>
-        <w:tc>
-          <w:tcPr>
-            <w:tcW w:w="2596" w:type="dxa"/>
-          </w:tcPr>
-          <w:p/>
-        </w:tc>
-      </w:tr>
-      <w:tr>
-        <w:tc>
-          <w:tcPr>
-            <w:tcW w:w="817" w:type="dxa"/>
-          </w:tcPr>
-          <w:p>
-            <w:r>
-              <w:t>4</w:t>
+              <w:t>6</w:t>
+            </w:r>
+          </w:p>
+        </w:tc>
+        <w:tc>
+          <w:tcPr>
+            <w:tcW w:w="4406" w:type="dxa"/>
+          </w:tcPr>
+          <w:p>
+            <w:r>
+              <w:t>Verify the accuracy using a pointer. Check both in 2D and 3D.</w:t>
+            </w:r>
+          </w:p>
+        </w:tc>
+        <w:tc>
+          <w:tcPr>
+            <w:tcW w:w="850" w:type="dxa"/>
+          </w:tcPr>
+          <w:p/>
+        </w:tc>
+        <w:tc>
+          <w:tcPr>
+            <w:tcW w:w="2596" w:type="dxa"/>
+          </w:tcPr>
+          <w:p/>
+        </w:tc>
+      </w:tr>
+      <w:tr>
+        <w:tc>
+          <w:tcPr>
+            <w:tcW w:w="817" w:type="dxa"/>
+          </w:tcPr>
+          <w:p>
+            <w:r>
+              <w:t>(4</w:t>
             </w:r>
             <w:r>
               <w:t>.</w:t>
             </w:r>
             <w:r>
-              <w:t>5</w:t>
-            </w:r>
-          </w:p>
-        </w:tc>
-        <w:tc>
-          <w:tcPr>
-            <w:tcW w:w="4406" w:type="dxa"/>
-          </w:tcPr>
-          <w:p>
-            <w:r>
-              <w:t xml:space="preserve">Go to </w:t>
-            </w:r>
-            <w:proofErr w:type="spellStart"/>
-            <w:r>
-              <w:t>I</w:t>
-            </w:r>
-            <w:r>
-              <w:t>ntraoperative</w:t>
-            </w:r>
-            <w:proofErr w:type="spellEnd"/>
-            <w:r>
-              <w:t xml:space="preserve"> Planning Workflow.</w:t>
-            </w:r>
-          </w:p>
-          <w:p>
-            <w:r>
-              <w:t xml:space="preserve"> </w:t>
-            </w:r>
-            <w:r>
-              <w:t>Verify the accuracy using a preoperative volume (CT/MR)</w:t>
-            </w:r>
-            <w:r>
-              <w:t>. Check both in 2D and 3D.</w:t>
-            </w:r>
-          </w:p>
-        </w:tc>
-        <w:tc>
-          <w:tcPr>
-            <w:tcW w:w="850" w:type="dxa"/>
-          </w:tcPr>
-          <w:p/>
-        </w:tc>
-        <w:tc>
-          <w:tcPr>
-            <w:tcW w:w="2596" w:type="dxa"/>
-          </w:tcPr>
-          <w:p/>
-        </w:tc>
-      </w:tr>
-      <w:tr>
-        <w:tc>
-          <w:tcPr>
-            <w:tcW w:w="817" w:type="dxa"/>
-          </w:tcPr>
-          <w:p>
-            <w:r>
-              <w:t>4</w:t>
-            </w:r>
-            <w:r>
-              <w:t>.</w:t>
-            </w:r>
-            <w:r>
-              <w:t>6</w:t>
-            </w:r>
-          </w:p>
-        </w:tc>
-        <w:tc>
-          <w:tcPr>
-            <w:tcW w:w="4406" w:type="dxa"/>
-          </w:tcPr>
-          <w:p>
-            <w:r>
-              <w:t>Verify the accuracy using a pointer. Check both in 2D and 3D.</w:t>
-            </w:r>
-          </w:p>
-        </w:tc>
-        <w:tc>
-          <w:tcPr>
-            <w:tcW w:w="850" w:type="dxa"/>
-          </w:tcPr>
-          <w:p/>
-        </w:tc>
-        <w:tc>
-          <w:tcPr>
-            <w:tcW w:w="2596" w:type="dxa"/>
-          </w:tcPr>
-          <w:p/>
-        </w:tc>
-      </w:tr>
-      <w:tr>
-        <w:tc>
-          <w:tcPr>
-            <w:tcW w:w="817" w:type="dxa"/>
-          </w:tcPr>
-          <w:p>
-            <w:r>
-              <w:t>(4</w:t>
-            </w:r>
-            <w:r>
-              <w:t>.</w:t>
-            </w:r>
-            <w:r>
               <w:t>7</w:t>
             </w:r>
             <w:r>
@@ -2370,21 +2266,8 @@
             <w:tcW w:w="4406" w:type="dxa"/>
           </w:tcPr>
           <w:p>
-            <w:proofErr w:type="spellStart"/>
-            <w:r>
-              <w:t>Angio</w:t>
-            </w:r>
-            <w:proofErr w:type="spellEnd"/>
-            <w:r>
-              <w:t xml:space="preserve"> test: Turn on Doppler on the US scanner and select </w:t>
-            </w:r>
-            <w:proofErr w:type="spellStart"/>
-            <w:r>
-              <w:t>angio</w:t>
-            </w:r>
-            <w:proofErr w:type="spellEnd"/>
-            <w:r>
-              <w:t xml:space="preserve"> data in the “US Reconstruction” widget. Scan a suitable area – like the coronary artery. Verify that the reconstruction only reconstructs the colored area.</w:t>
+            <w:r>
+              <w:t>Angio test: Turn on Doppler on the US scanner and select angio data in the “US Reconstruction” widget. Scan a suitable area – like the coronary artery. Verify that the reconstruction only reconstructs the colored area.</w:t>
             </w:r>
           </w:p>
         </w:tc>
@@ -2809,15 +2692,7 @@
             </w:r>
             <w:proofErr w:type="gramEnd"/>
             <w:r>
-              <w:t xml:space="preserve"> verify that the default </w:t>
-            </w:r>
-            <w:proofErr w:type="spellStart"/>
-            <w:r>
-              <w:t>dektop</w:t>
-            </w:r>
-            <w:proofErr w:type="spellEnd"/>
-            <w:r>
-              <w:t xml:space="preserve"> is ok.</w:t>
+              <w:t xml:space="preserve"> verify that the default dektop is ok.</w:t>
             </w:r>
           </w:p>
         </w:tc>
@@ -2987,15 +2862,7 @@
           </w:tcPr>
           <w:p>
             <w:r>
-              <w:t xml:space="preserve">Restart </w:t>
-            </w:r>
-            <w:proofErr w:type="spellStart"/>
-            <w:r>
-              <w:t>CustusX</w:t>
-            </w:r>
-            <w:proofErr w:type="spellEnd"/>
-            <w:r>
-              <w:t xml:space="preserve"> and load the session. Navigate.</w:t>
+              <w:t>Restart CustusX and load the session. Navigate.</w:t>
             </w:r>
           </w:p>
         </w:tc>
@@ -3217,7 +3084,7 @@
         <w:rFonts w:ascii="Times New Roman" w:hAnsi="Times New Roman"/>
         <w:noProof/>
       </w:rPr>
-      <w:t>4</w:t>
+      <w:t>3</w:t>
     </w:r>
     <w:r>
       <w:rPr>
@@ -3272,13 +3139,8 @@
     <w:pPr>
       <w:pStyle w:val="Header"/>
     </w:pPr>
-    <w:proofErr w:type="spellStart"/>
     <w:r>
-      <w:t>CustusX</w:t>
-    </w:r>
-    <w:proofErr w:type="spellEnd"/>
-    <w:r>
-      <w:t xml:space="preserve"> System Test</w:t>
+      <w:t>CustusX System Test</w:t>
     </w:r>
   </w:p>
 </w:hdr>

</xml_diff>

<commit_message>
Fixed minor errors in System test document
Former-commit-id: 86ddc51f5c39eef094aad6d1127c5dd06df2dac8
</commit_message>
<xml_diff>
--- a/doc/tests/CustusX System Test.docx
+++ b/doc/tests/CustusX System Test.docx
@@ -1,6 +1,6 @@
 
 <file path=word/document.xml><?xml version="1.0" encoding="utf-8"?>
-<w:document xmlns:ve="http://schemas.openxmlformats.org/markup-compatibility/2006" xmlns:o="urn:schemas-microsoft-com:office:office" xmlns:r="http://schemas.openxmlformats.org/officeDocument/2006/relationships" xmlns:m="http://schemas.openxmlformats.org/officeDocument/2006/math" xmlns:v="urn:schemas-microsoft-com:vml" xmlns:wp="http://schemas.openxmlformats.org/drawingml/2006/wordprocessingDrawing" xmlns:w10="urn:schemas-microsoft-com:office:word" xmlns:w="http://schemas.openxmlformats.org/wordprocessingml/2006/main" xmlns:wne="http://schemas.microsoft.com/office/word/2006/wordml">
+<w:document xmlns:mo="http://schemas.microsoft.com/office/mac/office/2008/main" xmlns:ve="http://schemas.openxmlformats.org/markup-compatibility/2006" xmlns:mv="urn:schemas-microsoft-com:mac:vml" xmlns:o="urn:schemas-microsoft-com:office:office" xmlns:r="http://schemas.openxmlformats.org/officeDocument/2006/relationships" xmlns:m="http://schemas.openxmlformats.org/officeDocument/2006/math" xmlns:v="urn:schemas-microsoft-com:vml" xmlns:wp="http://schemas.openxmlformats.org/drawingml/2006/wordprocessingDrawing" xmlns:w10="urn:schemas-microsoft-com:office:word" xmlns:w="http://schemas.openxmlformats.org/wordprocessingml/2006/main" xmlns:wne="http://schemas.microsoft.com/office/word/2006/wordml">
   <w:body>
     <w:p>
       <w:pPr>
@@ -9,7 +9,6 @@
       <w:r>
         <w:rPr>
           <w:noProof/>
-          <w:lang w:val="nb-NO" w:eastAsia="nb-NO"/>
         </w:rPr>
         <w:drawing>
           <wp:anchor distT="0" distB="0" distL="114300" distR="114300" simplePos="0" relativeHeight="251658240" behindDoc="0" locked="0" layoutInCell="1" allowOverlap="1">
@@ -48,7 +47,7 @@
                     <a:blip r:embed="rId7">
                       <a:extLst>
                         <a:ext uri="{28A0092B-C50C-407E-A947-70E740481C1C}">
-                          <a14:useLocalDpi xmlns:a14="http://schemas.microsoft.com/office/drawing/2010/main" xmlns:wps="http://schemas.microsoft.com/office/word/2010/wordprocessingShape" xmlns:wpi="http://schemas.microsoft.com/office/word/2010/wordprocessingInk" xmlns:wpg="http://schemas.microsoft.com/office/word/2010/wordprocessingGroup" xmlns:w14="http://schemas.microsoft.com/office/word/2010/wordml" xmlns:w="http://schemas.openxmlformats.org/wordprocessingml/2006/main" xmlns:w10="urn:schemas-microsoft-com:office:word" xmlns:wp14="http://schemas.microsoft.com/office/word/2010/wordprocessingDrawing" xmlns:v="urn:schemas-microsoft-com:vml" xmlns:o="urn:schemas-microsoft-com:office:office" xmlns:mv="urn:schemas-microsoft-com:mac:vml" xmlns:mc="http://schemas.openxmlformats.org/markup-compatibility/2006" xmlns:mo="http://schemas.microsoft.com/office/mac/office/2008/main" xmlns:wpc="http://schemas.microsoft.com/office/word/2010/wordprocessingCanvas" xmlns="" val="0"/>
+                          <a14:useLocalDpi xmlns="" xmlns:wpc="http://schemas.microsoft.com/office/word/2010/wordprocessingCanvas" xmlns:mo="http://schemas.microsoft.com/office/mac/office/2008/main" xmlns:mc="http://schemas.openxmlformats.org/markup-compatibility/2006" xmlns:mv="urn:schemas-microsoft-com:mac:vml" xmlns:o="urn:schemas-microsoft-com:office:office" xmlns:v="urn:schemas-microsoft-com:vml" xmlns:wp14="http://schemas.microsoft.com/office/word/2010/wordprocessingDrawing" xmlns:w10="urn:schemas-microsoft-com:office:word" xmlns:w="http://schemas.openxmlformats.org/wordprocessingml/2006/main" xmlns:w14="http://schemas.microsoft.com/office/word/2010/wordml" xmlns:wpg="http://schemas.microsoft.com/office/word/2010/wordprocessingGroup" xmlns:wpi="http://schemas.microsoft.com/office/word/2010/wordprocessingInk" xmlns:wps="http://schemas.microsoft.com/office/word/2010/wordprocessingShape" xmlns:a14="http://schemas.microsoft.com/office/drawing/2010/main" xmlns:pic="http://schemas.openxmlformats.org/drawingml/2006/picture" xmlns:a="http://schemas.openxmlformats.org/drawingml/2006/main" xmlns:wne="http://schemas.microsoft.com/office/word/2006/wordml" xmlns:wp="http://schemas.openxmlformats.org/drawingml/2006/wordprocessingDrawing" xmlns:m="http://schemas.openxmlformats.org/officeDocument/2006/math" xmlns:r="http://schemas.openxmlformats.org/officeDocument/2006/relationships" xmlns:ve="http://schemas.openxmlformats.org/markup-compatibility/2006" val="0"/>
                         </a:ext>
                       </a:extLst>
                     </a:blip>
@@ -76,13 +75,8 @@
           </wp:anchor>
         </w:drawing>
       </w:r>
-      <w:proofErr w:type="spellStart"/>
       <w:r>
-        <w:t>CustusX</w:t>
-      </w:r>
-      <w:proofErr w:type="spellEnd"/>
-      <w:r>
-        <w:t xml:space="preserve"> System Test</w:t>
+        <w:t>CustusX System Test</w:t>
       </w:r>
     </w:p>
     <w:p>
@@ -150,13 +144,8 @@
             <w:tcW w:w="2376" w:type="dxa"/>
           </w:tcPr>
           <w:p>
-            <w:proofErr w:type="spellStart"/>
-            <w:r>
-              <w:t>CustusX</w:t>
-            </w:r>
-            <w:proofErr w:type="spellEnd"/>
-            <w:r>
-              <w:t xml:space="preserve"> version</w:t>
+            <w:r>
+              <w:t>CustusX version</w:t>
             </w:r>
             <w:r>
               <w:t xml:space="preserve"> </w:t>
@@ -209,15 +198,7 @@
     <w:p/>
     <w:p>
       <w:r>
-        <w:t xml:space="preserve">The system test aims to test all major and most minor features of </w:t>
-      </w:r>
-      <w:proofErr w:type="spellStart"/>
-      <w:r>
-        <w:t>CustusX</w:t>
-      </w:r>
-      <w:proofErr w:type="spellEnd"/>
-      <w:r>
-        <w:t>. It shall be run at least once on one of Win/Mac/Linux as part of each release.</w:t>
+        <w:t>The system test aims to test all major and most minor features of CustusX. It shall be run at least once on one of Win/Mac/Linux as part of each release.</w:t>
       </w:r>
     </w:p>
     <w:p/>
@@ -234,37 +215,8 @@
           <w:numId w:val="2"/>
         </w:numPr>
       </w:pPr>
-      <w:proofErr w:type="spellStart"/>
       <w:r>
-        <w:t>Kaisa</w:t>
-      </w:r>
-      <w:proofErr w:type="spellEnd"/>
-      <w:r>
-        <w:t xml:space="preserve">: Located in </w:t>
-      </w:r>
-      <w:proofErr w:type="spellStart"/>
-      <w:r>
-        <w:t>ssc</w:t>
-      </w:r>
-      <w:proofErr w:type="spellEnd"/>
-      <w:r>
-        <w:t>/Data/</w:t>
-      </w:r>
-      <w:proofErr w:type="spellStart"/>
-      <w:r>
-        <w:t>Fantomer</w:t>
-      </w:r>
-      <w:proofErr w:type="spellEnd"/>
-      <w:r>
-        <w:t>/</w:t>
-      </w:r>
-      <w:proofErr w:type="spellStart"/>
-      <w:r>
-        <w:t>Kaisa</w:t>
-      </w:r>
-      <w:proofErr w:type="spellEnd"/>
-      <w:r>
-        <w:t>. Start with the DICOM set.</w:t>
+        <w:t>Kaisa: Located in ssc/Data/Fantomer/Kaisa. Start with the DICOM set.</w:t>
       </w:r>
       <w:r>
         <w:t xml:space="preserve"> Use the corresponding doll head in the lab.</w:t>
@@ -279,26 +231,10 @@
         </w:numPr>
       </w:pPr>
       <w:r>
-        <w:t xml:space="preserve">Person5: Located in </w:t>
-      </w:r>
-      <w:proofErr w:type="spellStart"/>
-      <w:r>
-        <w:t>ssc</w:t>
-      </w:r>
-      <w:proofErr w:type="spellEnd"/>
-      <w:r>
-        <w:t>/Data/Person5/</w:t>
+        <w:t>Person5: Located in ssc/Data/Person5/</w:t>
       </w:r>
       <w:r>
-        <w:t xml:space="preserve">person5_t1_byte.mhd. This set will be registered to </w:t>
-      </w:r>
-      <w:proofErr w:type="spellStart"/>
-      <w:r>
-        <w:t>Kaisa</w:t>
-      </w:r>
-      <w:proofErr w:type="spellEnd"/>
-      <w:r>
-        <w:t xml:space="preserve"> as part of the test, use to test on real medical data.</w:t>
+        <w:t>person5_t1_byte.mhd. This set will be registered to Kaisa as part of the test, use to test on real medical data.</w:t>
       </w:r>
     </w:p>
     <w:p>
@@ -321,59 +257,14 @@
           <w:numId w:val="2"/>
         </w:numPr>
       </w:pPr>
-      <w:proofErr w:type="spellStart"/>
       <w:r>
-        <w:t>Magdaphantom</w:t>
-      </w:r>
-      <w:proofErr w:type="spellEnd"/>
-      <w:r>
-        <w:t>: Located in medtek.sintef.no</w:t>
+        <w:t>Magdaphantom: Located in medtek.sintef.no</w:t>
       </w:r>
       <w:r>
-        <w:t>\Data\Lap\</w:t>
-      </w:r>
-      <w:proofErr w:type="spellStart"/>
-      <w:r>
-        <w:t>LiverPhantom</w:t>
-      </w:r>
-      <w:proofErr w:type="spellEnd"/>
-      <w:r>
-        <w:t>(</w:t>
-      </w:r>
-      <w:proofErr w:type="spellStart"/>
-      <w:r>
-        <w:t>Magda</w:t>
-      </w:r>
-      <w:proofErr w:type="spellEnd"/>
-      <w:r>
-        <w:t>)2012</w:t>
+        <w:t>\Data\Lap\LiverPhantom(Magda)2012</w:t>
       </w:r>
       <w:r>
-        <w:t>\Magda1-CT (need to make .</w:t>
-      </w:r>
-      <w:proofErr w:type="spellStart"/>
-      <w:r>
-        <w:t>mhd</w:t>
-      </w:r>
-      <w:proofErr w:type="spellEnd"/>
-      <w:r>
-        <w:t xml:space="preserve"> version before loading into </w:t>
-      </w:r>
-      <w:proofErr w:type="spellStart"/>
-      <w:r>
-        <w:t>CustusX</w:t>
-      </w:r>
-      <w:proofErr w:type="spellEnd"/>
-      <w:r>
-        <w:t xml:space="preserve">, use </w:t>
-      </w:r>
-      <w:proofErr w:type="spellStart"/>
-      <w:r>
-        <w:t>OsiriX</w:t>
-      </w:r>
-      <w:proofErr w:type="spellEnd"/>
-      <w:r>
-        <w:t>)</w:t>
+        <w:t>\Magda1-CT (need to make .mhd version before loading into CustusX, use OsiriX)</w:t>
       </w:r>
     </w:p>
     <w:p/>
@@ -431,43 +322,7 @@
           <w:sz w:val="20"/>
           <w:szCs w:val="20"/>
         </w:rPr>
-        <w:t xml:space="preserve"> a programmer.  Run through the entire test if at all possible. Do not stop to fix bugs in the middle of the test. If the app crashes: Save the </w:t>
-      </w:r>
-      <w:proofErr w:type="spellStart"/>
-      <w:r>
-        <w:rPr>
-          <w:i/>
-          <w:sz w:val="20"/>
-          <w:szCs w:val="20"/>
-        </w:rPr>
-        <w:t>backtrace</w:t>
-      </w:r>
-      <w:proofErr w:type="spellEnd"/>
-      <w:r>
-        <w:rPr>
-          <w:i/>
-          <w:sz w:val="20"/>
-          <w:szCs w:val="20"/>
-        </w:rPr>
-        <w:t xml:space="preserve"> to disk </w:t>
-      </w:r>
-      <w:proofErr w:type="gramStart"/>
-      <w:r>
-        <w:rPr>
-          <w:i/>
-          <w:sz w:val="20"/>
-          <w:szCs w:val="20"/>
-        </w:rPr>
-        <w:t>an</w:t>
-      </w:r>
-      <w:proofErr w:type="gramEnd"/>
-      <w:r>
-        <w:rPr>
-          <w:i/>
-          <w:sz w:val="20"/>
-          <w:szCs w:val="20"/>
-        </w:rPr>
-        <w:t xml:space="preserve"> write it down in the log and/or in Mantis.</w:t>
+        <w:t xml:space="preserve"> a programmer.  Run through the entire test if at all possible. Do not stop to fix bugs in the middle of the test. If the app crashes: Save the backtrace to disk an write it down in the log and/or in Mantis.</w:t>
       </w:r>
     </w:p>
     <w:p>
@@ -564,7 +419,6 @@
           </w:tcPr>
           <w:p>
             <w:r>
-              <w:lastRenderedPageBreak/>
               <w:t>Test passed:</w:t>
             </w:r>
           </w:p>
@@ -722,11 +576,9 @@
             <w:pPr>
               <w:pStyle w:val="Heading2"/>
             </w:pPr>
-            <w:proofErr w:type="spellStart"/>
             <w:r>
               <w:t>OsiriX</w:t>
             </w:r>
-            <w:proofErr w:type="spellEnd"/>
           </w:p>
         </w:tc>
         <w:tc>
@@ -768,25 +620,113 @@
             <w:r>
               <w:t xml:space="preserve">Import </w:t>
             </w:r>
-            <w:proofErr w:type="spellStart"/>
-            <w:r>
-              <w:t>Kaisas</w:t>
-            </w:r>
-            <w:proofErr w:type="spellEnd"/>
-            <w:r>
-              <w:t xml:space="preserve"> DICOM volume </w:t>
-            </w:r>
-            <w:r>
-              <w:t xml:space="preserve">into </w:t>
-            </w:r>
-            <w:proofErr w:type="spellStart"/>
-            <w:r>
-              <w:t>OsiriX</w:t>
-            </w:r>
-            <w:proofErr w:type="spellEnd"/>
+            <w:r>
+              <w:t xml:space="preserve">Kaisas DICOM volume </w:t>
+            </w:r>
+            <w:r>
+              <w:t>into OsiriX.</w:t>
+            </w:r>
+          </w:p>
+        </w:tc>
+        <w:tc>
+          <w:tcPr>
+            <w:tcW w:w="850" w:type="dxa"/>
+          </w:tcPr>
+          <w:p/>
+        </w:tc>
+        <w:tc>
+          <w:tcPr>
+            <w:tcW w:w="2596" w:type="dxa"/>
+          </w:tcPr>
+          <w:p/>
+        </w:tc>
+      </w:tr>
+      <w:tr>
+        <w:tc>
+          <w:tcPr>
+            <w:tcW w:w="959" w:type="dxa"/>
+          </w:tcPr>
+          <w:p>
+            <w:r>
+              <w:t>1.</w:t>
+            </w:r>
+            <w:r>
+              <w:t>1.</w:t>
+            </w:r>
+            <w:r>
+              <w:t>2</w:t>
+            </w:r>
+          </w:p>
+        </w:tc>
+        <w:tc>
+          <w:tcPr>
+            <w:tcW w:w="4406" w:type="dxa"/>
+          </w:tcPr>
+          <w:p>
+            <w:r>
+              <w:t>Segment out some interesting features.</w:t>
+            </w:r>
+            <w:r>
+              <w:t xml:space="preserve"> (Set output value &gt; 300, because of Osirix bug)</w:t>
+            </w:r>
+          </w:p>
+        </w:tc>
+        <w:tc>
+          <w:tcPr>
+            <w:tcW w:w="850" w:type="dxa"/>
+          </w:tcPr>
+          <w:p/>
+        </w:tc>
+        <w:tc>
+          <w:tcPr>
+            <w:tcW w:w="2596" w:type="dxa"/>
+          </w:tcPr>
+          <w:p/>
+        </w:tc>
+      </w:tr>
+      <w:tr>
+        <w:tc>
+          <w:tcPr>
+            <w:tcW w:w="959" w:type="dxa"/>
+          </w:tcPr>
+          <w:p>
+            <w:r>
+              <w:t>1.</w:t>
+            </w:r>
+            <w:r>
+              <w:t>1.</w:t>
+            </w:r>
+            <w:r>
+              <w:t>3</w:t>
+            </w:r>
+          </w:p>
+        </w:tc>
+        <w:tc>
+          <w:tcPr>
+            <w:tcW w:w="4406" w:type="dxa"/>
+          </w:tcPr>
+          <w:p>
+            <w:r>
+              <w:t>Save volume</w:t>
+            </w:r>
+            <w:r>
+              <w:t xml:space="preserve"> and segmen</w:t>
+            </w:r>
+            <w:r>
+              <w:t>te</w:t>
+            </w:r>
+            <w:r>
+              <w:t>d volume</w:t>
+            </w:r>
+            <w:r>
+              <w:t xml:space="preserve"> to </w:t>
+            </w:r>
             <w:r>
               <w:t>.</w:t>
             </w:r>
+            <w:r>
+              <w:t>mhd format (use CustusX plugin).</w:t>
+            </w:r>
           </w:p>
         </w:tc>
         <w:tc>
@@ -815,136 +755,6 @@
               <w:t>1.</w:t>
             </w:r>
             <w:r>
-              <w:t>2</w:t>
-            </w:r>
-          </w:p>
-        </w:tc>
-        <w:tc>
-          <w:tcPr>
-            <w:tcW w:w="4406" w:type="dxa"/>
-          </w:tcPr>
-          <w:p>
-            <w:r>
-              <w:t>Segment out some interesting features.</w:t>
-            </w:r>
-            <w:r>
-              <w:t xml:space="preserve"> (Set output value &gt; 300, because of </w:t>
-            </w:r>
-            <w:proofErr w:type="spellStart"/>
-            <w:r>
-              <w:t>Osirix</w:t>
-            </w:r>
-            <w:proofErr w:type="spellEnd"/>
-            <w:r>
-              <w:t xml:space="preserve"> bug)</w:t>
-            </w:r>
-          </w:p>
-        </w:tc>
-        <w:tc>
-          <w:tcPr>
-            <w:tcW w:w="850" w:type="dxa"/>
-          </w:tcPr>
-          <w:p/>
-        </w:tc>
-        <w:tc>
-          <w:tcPr>
-            <w:tcW w:w="2596" w:type="dxa"/>
-          </w:tcPr>
-          <w:p/>
-        </w:tc>
-      </w:tr>
-      <w:tr>
-        <w:tc>
-          <w:tcPr>
-            <w:tcW w:w="959" w:type="dxa"/>
-          </w:tcPr>
-          <w:p>
-            <w:r>
-              <w:t>1.</w:t>
-            </w:r>
-            <w:r>
-              <w:t>1.</w:t>
-            </w:r>
-            <w:r>
-              <w:t>3</w:t>
-            </w:r>
-          </w:p>
-        </w:tc>
-        <w:tc>
-          <w:tcPr>
-            <w:tcW w:w="4406" w:type="dxa"/>
-          </w:tcPr>
-          <w:p>
-            <w:r>
-              <w:t>Save volume</w:t>
-            </w:r>
-            <w:r>
-              <w:t xml:space="preserve"> and segmen</w:t>
-            </w:r>
-            <w:r>
-              <w:t>te</w:t>
-            </w:r>
-            <w:r>
-              <w:t>d volume</w:t>
-            </w:r>
-            <w:r>
-              <w:t xml:space="preserve"> to </w:t>
-            </w:r>
-            <w:r>
-              <w:t>.</w:t>
-            </w:r>
-            <w:proofErr w:type="spellStart"/>
-            <w:r>
-              <w:t>mhd</w:t>
-            </w:r>
-            <w:proofErr w:type="spellEnd"/>
-            <w:r>
-              <w:t xml:space="preserve"> format (use </w:t>
-            </w:r>
-            <w:proofErr w:type="spellStart"/>
-            <w:r>
-              <w:t>CustusX</w:t>
-            </w:r>
-            <w:proofErr w:type="spellEnd"/>
-            <w:r>
-              <w:t xml:space="preserve"> </w:t>
-            </w:r>
-            <w:proofErr w:type="spellStart"/>
-            <w:r>
-              <w:t>plugin</w:t>
-            </w:r>
-            <w:proofErr w:type="spellEnd"/>
-            <w:r>
-              <w:t>).</w:t>
-            </w:r>
-          </w:p>
-        </w:tc>
-        <w:tc>
-          <w:tcPr>
-            <w:tcW w:w="850" w:type="dxa"/>
-          </w:tcPr>
-          <w:p/>
-        </w:tc>
-        <w:tc>
-          <w:tcPr>
-            <w:tcW w:w="2596" w:type="dxa"/>
-          </w:tcPr>
-          <w:p/>
-        </w:tc>
-      </w:tr>
-      <w:tr>
-        <w:tc>
-          <w:tcPr>
-            <w:tcW w:w="959" w:type="dxa"/>
-          </w:tcPr>
-          <w:p>
-            <w:r>
-              <w:t>1.</w:t>
-            </w:r>
-            <w:r>
-              <w:t>1.</w:t>
-            </w:r>
-            <w:r>
               <w:t>4</w:t>
             </w:r>
           </w:p>
@@ -958,37 +768,13 @@
               <w:t xml:space="preserve">Save surface to </w:t>
             </w:r>
             <w:r>
-              <w:t>.</w:t>
-            </w:r>
-            <w:proofErr w:type="spellStart"/>
-            <w:r>
-              <w:t>stl</w:t>
-            </w:r>
-            <w:proofErr w:type="spellEnd"/>
-            <w:r>
-              <w:t xml:space="preserve"> format</w:t>
-            </w:r>
-            <w:r>
-              <w:t xml:space="preserve"> by </w:t>
-            </w:r>
-            <w:proofErr w:type="gramStart"/>
-            <w:r>
-              <w:t>using ”</w:t>
-            </w:r>
-            <w:proofErr w:type="gramEnd"/>
-            <w:r>
-              <w:t>Surface rendering”</w:t>
-            </w:r>
-            <w:r>
-              <w:t>. Add .</w:t>
-            </w:r>
-            <w:proofErr w:type="spellStart"/>
-            <w:r>
-              <w:t>stl</w:t>
-            </w:r>
-            <w:proofErr w:type="spellEnd"/>
-            <w:r>
-              <w:t xml:space="preserve"> as file ending in Finder </w:t>
+              <w:t>.stl format</w:t>
+            </w:r>
+            <w:r>
+              <w:t xml:space="preserve"> by using ”Surface rendering”</w:t>
+            </w:r>
+            <w:r>
+              <w:t xml:space="preserve">. Add .stl as file ending in Finder </w:t>
             </w:r>
             <w:r>
               <w:t>afterwards</w:t>
@@ -1030,11 +816,9 @@
             <w:pPr>
               <w:pStyle w:val="Heading2"/>
             </w:pPr>
-            <w:proofErr w:type="spellStart"/>
             <w:r>
               <w:t>ITK_snap</w:t>
             </w:r>
-            <w:proofErr w:type="spellEnd"/>
           </w:p>
         </w:tc>
         <w:tc>
@@ -1147,15 +931,7 @@
           </w:tcPr>
           <w:p>
             <w:r>
-              <w:t>Save segmented volume (.</w:t>
-            </w:r>
-            <w:proofErr w:type="spellStart"/>
-            <w:r>
-              <w:t>mhd</w:t>
-            </w:r>
-            <w:proofErr w:type="spellEnd"/>
-            <w:r>
-              <w:t>)</w:t>
+              <w:t>Save segmented volume (.mhd)</w:t>
             </w:r>
             <w:r>
               <w:t>.</w:t>
@@ -1192,23 +968,7 @@
           </w:tcPr>
           <w:p>
             <w:r>
-              <w:t>Save surface mesh (.</w:t>
-            </w:r>
-            <w:proofErr w:type="spellStart"/>
-            <w:r>
-              <w:t>stl</w:t>
-            </w:r>
-            <w:proofErr w:type="spellEnd"/>
-            <w:r>
-              <w:t xml:space="preserve"> and .</w:t>
-            </w:r>
-            <w:proofErr w:type="spellStart"/>
-            <w:r>
-              <w:t>vtk</w:t>
-            </w:r>
-            <w:proofErr w:type="spellEnd"/>
-            <w:r>
-              <w:t>)</w:t>
+              <w:t>Save surface mesh (.stl and .vtk)</w:t>
             </w:r>
             <w:r>
               <w:t>.</w:t>
@@ -1374,15 +1134,7 @@
               <w:t xml:space="preserve">Import </w:t>
             </w:r>
             <w:r>
-              <w:t xml:space="preserve">volumes </w:t>
-            </w:r>
-            <w:proofErr w:type="spellStart"/>
-            <w:r>
-              <w:t>Kaisa</w:t>
-            </w:r>
-            <w:proofErr w:type="spellEnd"/>
-            <w:r>
-              <w:t xml:space="preserve"> and P5.</w:t>
+              <w:t>volumes Kaisa and P5.</w:t>
             </w:r>
           </w:p>
         </w:tc>
@@ -1431,24 +1183,126 @@
               <w:t>both</w:t>
             </w:r>
             <w:r>
+              <w:t xml:space="preserve"> Kaisa and P5</w:t>
+            </w:r>
+            <w:r>
               <w:t xml:space="preserve"> </w:t>
             </w:r>
-            <w:proofErr w:type="spellStart"/>
-            <w:r>
-              <w:t>Kaisa</w:t>
-            </w:r>
-            <w:proofErr w:type="spellEnd"/>
-            <w:r>
-              <w:t xml:space="preserve"> and P5</w:t>
+            <w:r>
+              <w:t>to view</w:t>
+            </w:r>
+            <w:r>
+              <w:t>.</w:t>
+            </w:r>
+          </w:p>
+        </w:tc>
+        <w:tc>
+          <w:tcPr>
+            <w:tcW w:w="850" w:type="dxa"/>
+          </w:tcPr>
+          <w:p/>
+        </w:tc>
+        <w:tc>
+          <w:tcPr>
+            <w:tcW w:w="2596" w:type="dxa"/>
+          </w:tcPr>
+          <w:p/>
+        </w:tc>
+      </w:tr>
+      <w:tr>
+        <w:tc>
+          <w:tcPr>
+            <w:tcW w:w="959" w:type="dxa"/>
+          </w:tcPr>
+          <w:p>
+            <w:r>
+              <w:t>1.</w:t>
+            </w:r>
+            <w:r>
+              <w:t>3.</w:t>
+            </w:r>
+            <w:r>
+              <w:t>5</w:t>
+            </w:r>
+          </w:p>
+        </w:tc>
+        <w:tc>
+          <w:tcPr>
+            <w:tcW w:w="4406" w:type="dxa"/>
+          </w:tcPr>
+          <w:p>
+            <w:r>
+              <w:t xml:space="preserve">Import segmented volume (1.2.1). </w:t>
+            </w:r>
+            <w:r>
+              <w:t xml:space="preserve">Verify correct placement relative to other </w:t>
+            </w:r>
+            <w:r>
+              <w:t>P5.</w:t>
+            </w:r>
+          </w:p>
+        </w:tc>
+        <w:tc>
+          <w:tcPr>
+            <w:tcW w:w="850" w:type="dxa"/>
+          </w:tcPr>
+          <w:p/>
+        </w:tc>
+        <w:tc>
+          <w:tcPr>
+            <w:tcW w:w="2596" w:type="dxa"/>
+          </w:tcPr>
+          <w:p/>
+        </w:tc>
+      </w:tr>
+      <w:tr>
+        <w:tc>
+          <w:tcPr>
+            <w:tcW w:w="959" w:type="dxa"/>
+          </w:tcPr>
+          <w:p>
+            <w:r>
+              <w:t>1.</w:t>
+            </w:r>
+            <w:r>
+              <w:t>3.</w:t>
+            </w:r>
+            <w:r>
+              <w:t>6</w:t>
+            </w:r>
+          </w:p>
+        </w:tc>
+        <w:tc>
+          <w:tcPr>
+            <w:tcW w:w="4406" w:type="dxa"/>
+          </w:tcPr>
+          <w:p>
+            <w:r>
+              <w:t>S</w:t>
+            </w:r>
+            <w:r>
+              <w:t>et 3D transfer function (color</w:t>
             </w:r>
             <w:r>
               <w:t xml:space="preserve"> </w:t>
             </w:r>
             <w:r>
-              <w:t>to view</w:t>
-            </w:r>
-            <w:r>
-              <w:t>.</w:t>
+              <w:t>+</w:t>
+            </w:r>
+            <w:r>
+              <w:t xml:space="preserve"> </w:t>
+            </w:r>
+            <w:r>
+              <w:t>alpha</w:t>
+            </w:r>
+            <w:r>
+              <w:t xml:space="preserve"> + shading</w:t>
+            </w:r>
+            <w:r>
+              <w:t>)</w:t>
+            </w:r>
+            <w:r>
+              <w:t xml:space="preserve"> on P5.</w:t>
             </w:r>
           </w:p>
         </w:tc>
@@ -1478,53 +1332,7 @@
               <w:t>3.</w:t>
             </w:r>
             <w:r>
-              <w:t>5</w:t>
-            </w:r>
-          </w:p>
-        </w:tc>
-        <w:tc>
-          <w:tcPr>
-            <w:tcW w:w="4406" w:type="dxa"/>
-          </w:tcPr>
-          <w:p>
-            <w:r>
-              <w:t xml:space="preserve">Import segmented volume (1.2.1). </w:t>
-            </w:r>
-            <w:r>
-              <w:t xml:space="preserve">Verify correct placement relative to other </w:t>
-            </w:r>
-            <w:r>
-              <w:t>P5.</w:t>
-            </w:r>
-          </w:p>
-        </w:tc>
-        <w:tc>
-          <w:tcPr>
-            <w:tcW w:w="850" w:type="dxa"/>
-          </w:tcPr>
-          <w:p/>
-        </w:tc>
-        <w:tc>
-          <w:tcPr>
-            <w:tcW w:w="2596" w:type="dxa"/>
-          </w:tcPr>
-          <w:p/>
-        </w:tc>
-      </w:tr>
-      <w:tr>
-        <w:tc>
-          <w:tcPr>
-            <w:tcW w:w="959" w:type="dxa"/>
-          </w:tcPr>
-          <w:p>
-            <w:r>
-              <w:t>1.</w:t>
-            </w:r>
-            <w:r>
-              <w:t>3.</w:t>
-            </w:r>
-            <w:r>
-              <w:t>6</w:t>
+              <w:t>7</w:t>
             </w:r>
           </w:p>
         </w:tc>
@@ -1537,80 +1345,11 @@
               <w:t>S</w:t>
             </w:r>
             <w:r>
-              <w:t>et 3D transfer function (color</w:t>
-            </w:r>
-            <w:r>
-              <w:t xml:space="preserve"> </w:t>
-            </w:r>
-            <w:r>
-              <w:t>+</w:t>
-            </w:r>
-            <w:r>
-              <w:t xml:space="preserve"> </w:t>
-            </w:r>
-            <w:r>
-              <w:t>alpha</w:t>
-            </w:r>
-            <w:r>
-              <w:t xml:space="preserve"> + shading</w:t>
-            </w:r>
-            <w:r>
-              <w:t>)</w:t>
-            </w:r>
-            <w:r>
-              <w:t xml:space="preserve"> on P5.</w:t>
-            </w:r>
-          </w:p>
-        </w:tc>
-        <w:tc>
-          <w:tcPr>
-            <w:tcW w:w="850" w:type="dxa"/>
-          </w:tcPr>
-          <w:p/>
-        </w:tc>
-        <w:tc>
-          <w:tcPr>
-            <w:tcW w:w="2596" w:type="dxa"/>
-          </w:tcPr>
-          <w:p/>
-        </w:tc>
-      </w:tr>
-      <w:tr>
-        <w:tc>
-          <w:tcPr>
-            <w:tcW w:w="959" w:type="dxa"/>
-          </w:tcPr>
-          <w:p>
-            <w:r>
-              <w:t>1.</w:t>
-            </w:r>
-            <w:r>
-              <w:t>3.</w:t>
-            </w:r>
-            <w:r>
-              <w:t>7</w:t>
-            </w:r>
-          </w:p>
-        </w:tc>
-        <w:tc>
-          <w:tcPr>
-            <w:tcW w:w="4406" w:type="dxa"/>
-          </w:tcPr>
-          <w:p>
-            <w:r>
-              <w:t>S</w:t>
-            </w:r>
-            <w:r>
-              <w:t xml:space="preserve">et 2D </w:t>
-            </w:r>
-            <w:proofErr w:type="spellStart"/>
-            <w:r>
-              <w:t>window+level</w:t>
+              <w:t>et 2D window+level</w:t>
             </w:r>
             <w:r>
               <w:t>+color</w:t>
             </w:r>
-            <w:proofErr w:type="spellEnd"/>
             <w:r>
               <w:t xml:space="preserve"> on P5.</w:t>
             </w:r>
@@ -1744,29 +1483,8 @@
               <w:t>Import mesh</w:t>
             </w:r>
             <w:r>
-              <w:t xml:space="preserve"> (.</w:t>
-            </w:r>
-            <w:proofErr w:type="spellStart"/>
-            <w:r>
-              <w:t>stl</w:t>
-            </w:r>
-            <w:proofErr w:type="spellEnd"/>
-            <w:r>
-              <w:t xml:space="preserve"> and .</w:t>
-            </w:r>
-            <w:proofErr w:type="spellStart"/>
-            <w:r>
-              <w:t>vtk</w:t>
-            </w:r>
-            <w:proofErr w:type="spellEnd"/>
-            <w:r>
-              <w:t xml:space="preserve">) made in </w:t>
-            </w:r>
-            <w:proofErr w:type="spellStart"/>
-            <w:r>
-              <w:t>ITKSnap</w:t>
-            </w:r>
-            <w:proofErr w:type="spellEnd"/>
+              <w:t xml:space="preserve"> (.stl and .vtk) made in ITKSnap</w:t>
+            </w:r>
             <w:r>
               <w:t>. A</w:t>
             </w:r>
@@ -1780,7 +1498,13 @@
               <w:t xml:space="preserve"> to P5</w:t>
             </w:r>
             <w:r>
-              <w:t xml:space="preserve"> (set parent, use parent transform)</w:t>
+              <w:t xml:space="preserve"> (set parent, use </w:t>
+            </w:r>
+            <w:r>
+              <w:t>NifTI</w:t>
+            </w:r>
+            <w:r>
+              <w:t>)</w:t>
             </w:r>
             <w:r>
               <w:t>.</w:t>
@@ -1951,13 +1675,8 @@
             <w:pPr>
               <w:pStyle w:val="Heading2"/>
             </w:pPr>
-            <w:proofErr w:type="spellStart"/>
-            <w:r>
-              <w:t>Preop</w:t>
-            </w:r>
-            <w:proofErr w:type="spellEnd"/>
-            <w:r>
-              <w:t xml:space="preserve"> planning</w:t>
+            <w:r>
+              <w:t>Preop planning</w:t>
             </w:r>
           </w:p>
         </w:tc>
@@ -2064,7 +1783,6 @@
           </w:tcPr>
           <w:p>
             <w:r>
-              <w:lastRenderedPageBreak/>
               <w:t>2.3</w:t>
             </w:r>
           </w:p>
@@ -2364,20 +2082,10 @@
               <w:t>2I</w:t>
             </w:r>
             <w:r>
-              <w:t xml:space="preserve">mage registration between </w:t>
-            </w:r>
-            <w:proofErr w:type="spellStart"/>
-            <w:proofErr w:type="gramStart"/>
-            <w:r>
-              <w:t>Kaisa</w:t>
-            </w:r>
-            <w:proofErr w:type="spellEnd"/>
-            <w:r>
-              <w:t>(</w:t>
-            </w:r>
-            <w:proofErr w:type="gramEnd"/>
-            <w:r>
-              <w:t>fixed)</w:t>
+              <w:t>mage registration between Kaisa</w:t>
+            </w:r>
+            <w:r>
+              <w:t>(fixed)</w:t>
             </w:r>
             <w:r>
               <w:t xml:space="preserve"> and P5</w:t>
@@ -2580,15 +2288,7 @@
               <w:t xml:space="preserve"> (orientation and Image2Patient)</w:t>
             </w:r>
             <w:r>
-              <w:t xml:space="preserve"> on </w:t>
-            </w:r>
-            <w:proofErr w:type="spellStart"/>
-            <w:r>
-              <w:t>Kaisa</w:t>
-            </w:r>
-            <w:proofErr w:type="spellEnd"/>
-            <w:r>
-              <w:t xml:space="preserve"> versus the doll head.</w:t>
+              <w:t xml:space="preserve"> on Kaisa versus the doll head.</w:t>
             </w:r>
           </w:p>
         </w:tc>
@@ -2624,13 +2324,8 @@
             <w:r>
               <w:t xml:space="preserve">Verify accuracy using a pointer, on both </w:t>
             </w:r>
-            <w:proofErr w:type="spellStart"/>
-            <w:r>
-              <w:t>Kaisa</w:t>
-            </w:r>
-            <w:proofErr w:type="spellEnd"/>
-            <w:r>
-              <w:t xml:space="preserve"> and P5</w:t>
+            <w:r>
+              <w:t>Kaisa and P5</w:t>
             </w:r>
             <w:r>
               <w:t>.</w:t>
@@ -2719,15 +2414,7 @@
               <w:t>egistration</w:t>
             </w:r>
             <w:r>
-              <w:t xml:space="preserve"> with </w:t>
-            </w:r>
-            <w:proofErr w:type="spellStart"/>
-            <w:r>
-              <w:t>Kaisa</w:t>
-            </w:r>
-            <w:proofErr w:type="spellEnd"/>
-            <w:r>
-              <w:t xml:space="preserve"> and the doll head</w:t>
+              <w:t xml:space="preserve"> with Kaisa and the doll head</w:t>
             </w:r>
             <w:r>
               <w:t>.</w:t>
@@ -2892,42 +2579,10 @@
               <w:t xml:space="preserve"> from </w:t>
             </w:r>
             <w:r>
-              <w:t>/</w:t>
-            </w:r>
-            <w:proofErr w:type="spellStart"/>
-            <w:r>
-              <w:t>SharedMedTek</w:t>
-            </w:r>
-            <w:proofErr w:type="spellEnd"/>
-            <w:r>
-              <w:t>/Data/</w:t>
-            </w:r>
-            <w:proofErr w:type="spellStart"/>
-            <w:r>
-              <w:t>Nevro</w:t>
-            </w:r>
-            <w:proofErr w:type="spellEnd"/>
-            <w:r>
-              <w:t>/</w:t>
-            </w:r>
-            <w:r>
-              <w:t xml:space="preserve">22.02 </w:t>
-            </w:r>
-            <w:proofErr w:type="spellStart"/>
-            <w:r>
-              <w:t>Nevro</w:t>
-            </w:r>
-            <w:proofErr w:type="spellEnd"/>
-            <w:r>
-              <w:t xml:space="preserve"> op </w:t>
-            </w:r>
-            <w:proofErr w:type="spellStart"/>
-            <w:r>
-              <w:t>aneurisme</w:t>
-            </w:r>
-            <w:proofErr w:type="spellEnd"/>
-            <w:r>
-              <w:t xml:space="preserve"> i2i reg.cx3</w:t>
+              <w:t>/SharedMedTek/Data/Nevro/</w:t>
+            </w:r>
+            <w:r>
+              <w:t>22.02 Nevro op aneurisme i2i reg.cx3</w:t>
             </w:r>
             <w:r>
               <w:t>)</w:t>
@@ -2954,15 +2609,7 @@
           </w:tcPr>
           <w:p>
             <w:r>
-              <w:t xml:space="preserve">Ask </w:t>
-            </w:r>
-            <w:proofErr w:type="spellStart"/>
-            <w:r>
-              <w:t>Ingerid</w:t>
-            </w:r>
-            <w:proofErr w:type="spellEnd"/>
-            <w:r>
-              <w:t xml:space="preserve"> to get a suitable volume to work with</w:t>
+              <w:t>Ask Ingerid to get a suitable volume to work with</w:t>
             </w:r>
             <w:r>
               <w:t>!</w:t>
@@ -2977,7 +2624,6 @@
           </w:tcPr>
           <w:p>
             <w:r>
-              <w:lastRenderedPageBreak/>
               <w:t>4</w:t>
             </w:r>
           </w:p>
@@ -3073,153 +2719,287 @@
             <w:r>
               <w:t xml:space="preserve">Go to </w:t>
             </w:r>
-            <w:proofErr w:type="spellStart"/>
-            <w:r>
-              <w:t>Intraoperative</w:t>
-            </w:r>
-            <w:proofErr w:type="spellEnd"/>
+            <w:r>
+              <w:t xml:space="preserve">Intraoperative </w:t>
+            </w:r>
+            <w:r>
+              <w:t>Imaging</w:t>
+            </w:r>
+            <w:r>
+              <w:t xml:space="preserve"> Workflow. </w:t>
+            </w:r>
+            <w:r>
+              <w:t xml:space="preserve"> Use Kaisa filled with water and the green phantom</w:t>
+            </w:r>
+            <w:r>
+              <w:t xml:space="preserve"> inside</w:t>
+            </w:r>
+            <w:r>
+              <w:t>.</w:t>
+            </w:r>
+          </w:p>
+        </w:tc>
+        <w:tc>
+          <w:tcPr>
+            <w:tcW w:w="850" w:type="dxa"/>
+          </w:tcPr>
+          <w:p/>
+        </w:tc>
+        <w:tc>
+          <w:tcPr>
+            <w:tcW w:w="2596" w:type="dxa"/>
+          </w:tcPr>
+          <w:p/>
+        </w:tc>
+      </w:tr>
+      <w:tr>
+        <w:tc>
+          <w:tcPr>
+            <w:tcW w:w="959" w:type="dxa"/>
+          </w:tcPr>
+          <w:p>
+            <w:r>
+              <w:t>4.3</w:t>
+            </w:r>
+          </w:p>
+        </w:tc>
+        <w:tc>
+          <w:tcPr>
+            <w:tcW w:w="4406" w:type="dxa"/>
+          </w:tcPr>
+          <w:p>
+            <w:r>
+              <w:t>Verify t</w:t>
+            </w:r>
+            <w:r>
+              <w:t xml:space="preserve">hat yellow box encompasses the </w:t>
+            </w:r>
+            <w:r>
+              <w:t>US image.</w:t>
+            </w:r>
+          </w:p>
+        </w:tc>
+        <w:tc>
+          <w:tcPr>
+            <w:tcW w:w="850" w:type="dxa"/>
+          </w:tcPr>
+          <w:p/>
+        </w:tc>
+        <w:tc>
+          <w:tcPr>
+            <w:tcW w:w="2596" w:type="dxa"/>
+          </w:tcPr>
+          <w:p/>
+        </w:tc>
+      </w:tr>
+      <w:tr>
+        <w:tc>
+          <w:tcPr>
+            <w:tcW w:w="959" w:type="dxa"/>
+          </w:tcPr>
+          <w:p>
+            <w:r>
+              <w:t>4.4</w:t>
+            </w:r>
+          </w:p>
+        </w:tc>
+        <w:tc>
+          <w:tcPr>
+            <w:tcW w:w="4406" w:type="dxa"/>
+          </w:tcPr>
+          <w:p>
+            <w:r>
+              <w:t>Verify that the US image is attached to the 3D visualization of the probe</w:t>
+            </w:r>
+            <w:r>
+              <w:t>, and that the image is correct.</w:t>
+            </w:r>
+          </w:p>
+        </w:tc>
+        <w:tc>
+          <w:tcPr>
+            <w:tcW w:w="850" w:type="dxa"/>
+          </w:tcPr>
+          <w:p/>
+        </w:tc>
+        <w:tc>
+          <w:tcPr>
+            <w:tcW w:w="2596" w:type="dxa"/>
+          </w:tcPr>
+          <w:p/>
+        </w:tc>
+      </w:tr>
+      <w:tr>
+        <w:tc>
+          <w:tcPr>
+            <w:tcW w:w="959" w:type="dxa"/>
+          </w:tcPr>
+          <w:p>
+            <w:r>
+              <w:t>4.</w:t>
+            </w:r>
+            <w:r>
+              <w:t>5</w:t>
+            </w:r>
+          </w:p>
+        </w:tc>
+        <w:tc>
+          <w:tcPr>
+            <w:tcW w:w="4406" w:type="dxa"/>
+          </w:tcPr>
+          <w:p>
+            <w:r>
+              <w:t>Perform an acquisition of the entire volume</w:t>
+            </w:r>
+            <w:r>
+              <w:t>, using the PNN algorithm.</w:t>
+            </w:r>
+          </w:p>
+        </w:tc>
+        <w:tc>
+          <w:tcPr>
+            <w:tcW w:w="850" w:type="dxa"/>
+          </w:tcPr>
+          <w:p/>
+        </w:tc>
+        <w:tc>
+          <w:tcPr>
+            <w:tcW w:w="2596" w:type="dxa"/>
+          </w:tcPr>
+          <w:p/>
+        </w:tc>
+      </w:tr>
+      <w:tr>
+        <w:tc>
+          <w:tcPr>
+            <w:tcW w:w="959" w:type="dxa"/>
+          </w:tcPr>
+          <w:p>
+            <w:r>
+              <w:t>4</w:t>
+            </w:r>
+            <w:r>
+              <w:t>.</w:t>
+            </w:r>
+            <w:r>
+              <w:t>6</w:t>
+            </w:r>
+          </w:p>
+        </w:tc>
+        <w:tc>
+          <w:tcPr>
+            <w:tcW w:w="4406" w:type="dxa"/>
+          </w:tcPr>
+          <w:p>
+            <w:r>
+              <w:t>Add volume to view, set transfer function and window/level.</w:t>
+            </w:r>
+          </w:p>
+        </w:tc>
+        <w:tc>
+          <w:tcPr>
+            <w:tcW w:w="850" w:type="dxa"/>
+          </w:tcPr>
+          <w:p/>
+        </w:tc>
+        <w:tc>
+          <w:tcPr>
+            <w:tcW w:w="2596" w:type="dxa"/>
+          </w:tcPr>
+          <w:p/>
+        </w:tc>
+      </w:tr>
+      <w:tr>
+        <w:tc>
+          <w:tcPr>
+            <w:tcW w:w="959" w:type="dxa"/>
+          </w:tcPr>
+          <w:p>
+            <w:r>
+              <w:t>4</w:t>
+            </w:r>
+            <w:r>
+              <w:t>.</w:t>
+            </w:r>
+            <w:r>
+              <w:t>7</w:t>
+            </w:r>
+          </w:p>
+        </w:tc>
+        <w:tc>
+          <w:tcPr>
+            <w:tcW w:w="4406" w:type="dxa"/>
+          </w:tcPr>
+          <w:p>
+            <w:r>
+              <w:t>Go to I</w:t>
+            </w:r>
+            <w:r>
+              <w:t>ntraoperative Planning Workflow.</w:t>
+            </w:r>
             <w:r>
               <w:t xml:space="preserve"> </w:t>
             </w:r>
             <w:r>
-              <w:t>Imaging</w:t>
-            </w:r>
-            <w:r>
-              <w:t xml:space="preserve"> Workflow. </w:t>
-            </w:r>
-            <w:r>
-              <w:t xml:space="preserve"> Use </w:t>
-            </w:r>
-            <w:proofErr w:type="spellStart"/>
-            <w:r>
-              <w:t>Kaisa</w:t>
-            </w:r>
-            <w:proofErr w:type="spellEnd"/>
-            <w:r>
-              <w:t xml:space="preserve"> filled with water and the green phantom</w:t>
-            </w:r>
-            <w:r>
-              <w:t xml:space="preserve"> inside</w:t>
+              <w:t>Verify th</w:t>
+            </w:r>
+            <w:r>
+              <w:t xml:space="preserve">e accuracy using the Kaisa CT </w:t>
+            </w:r>
+            <w:r>
+              <w:t>volume</w:t>
+            </w:r>
+            <w:r>
+              <w:t xml:space="preserve">. </w:t>
+            </w:r>
+            <w:r>
+              <w:t>Check both in 2D and 3D.</w:t>
+            </w:r>
+            <w:r>
+              <w:t xml:space="preserve"> (T</w:t>
+            </w:r>
+            <w:r>
+              <w:t>his is a rough accuracy test.)</w:t>
+            </w:r>
+          </w:p>
+        </w:tc>
+        <w:tc>
+          <w:tcPr>
+            <w:tcW w:w="850" w:type="dxa"/>
+          </w:tcPr>
+          <w:p/>
+        </w:tc>
+        <w:tc>
+          <w:tcPr>
+            <w:tcW w:w="2596" w:type="dxa"/>
+          </w:tcPr>
+          <w:p/>
+        </w:tc>
+      </w:tr>
+      <w:tr>
+        <w:tc>
+          <w:tcPr>
+            <w:tcW w:w="959" w:type="dxa"/>
+          </w:tcPr>
+          <w:p>
+            <w:r>
+              <w:t>4</w:t>
             </w:r>
             <w:r>
               <w:t>.</w:t>
             </w:r>
-          </w:p>
-        </w:tc>
-        <w:tc>
-          <w:tcPr>
-            <w:tcW w:w="850" w:type="dxa"/>
-          </w:tcPr>
-          <w:p/>
-        </w:tc>
-        <w:tc>
-          <w:tcPr>
-            <w:tcW w:w="2596" w:type="dxa"/>
-          </w:tcPr>
-          <w:p/>
-        </w:tc>
-      </w:tr>
-      <w:tr>
-        <w:tc>
-          <w:tcPr>
-            <w:tcW w:w="959" w:type="dxa"/>
-          </w:tcPr>
-          <w:p>
-            <w:r>
-              <w:t>4.3</w:t>
-            </w:r>
-          </w:p>
-        </w:tc>
-        <w:tc>
-          <w:tcPr>
-            <w:tcW w:w="4406" w:type="dxa"/>
-          </w:tcPr>
-          <w:p>
-            <w:r>
-              <w:t>Verify t</w:t>
-            </w:r>
-            <w:r>
-              <w:t xml:space="preserve">hat yellow box encompasses the </w:t>
-            </w:r>
-            <w:r>
-              <w:t>US image.</w:t>
-            </w:r>
-          </w:p>
-        </w:tc>
-        <w:tc>
-          <w:tcPr>
-            <w:tcW w:w="850" w:type="dxa"/>
-          </w:tcPr>
-          <w:p/>
-        </w:tc>
-        <w:tc>
-          <w:tcPr>
-            <w:tcW w:w="2596" w:type="dxa"/>
-          </w:tcPr>
-          <w:p/>
-        </w:tc>
-      </w:tr>
-      <w:tr>
-        <w:tc>
-          <w:tcPr>
-            <w:tcW w:w="959" w:type="dxa"/>
-          </w:tcPr>
-          <w:p>
-            <w:r>
-              <w:t>4.4</w:t>
-            </w:r>
-          </w:p>
-        </w:tc>
-        <w:tc>
-          <w:tcPr>
-            <w:tcW w:w="4406" w:type="dxa"/>
-          </w:tcPr>
-          <w:p>
-            <w:r>
-              <w:t>Verify that the US image is attached to the 3D visualization of the probe</w:t>
-            </w:r>
-            <w:r>
-              <w:t>, and that the image is correct.</w:t>
-            </w:r>
-          </w:p>
-        </w:tc>
-        <w:tc>
-          <w:tcPr>
-            <w:tcW w:w="850" w:type="dxa"/>
-          </w:tcPr>
-          <w:p/>
-        </w:tc>
-        <w:tc>
-          <w:tcPr>
-            <w:tcW w:w="2596" w:type="dxa"/>
-          </w:tcPr>
-          <w:p/>
-        </w:tc>
-      </w:tr>
-      <w:tr>
-        <w:tc>
-          <w:tcPr>
-            <w:tcW w:w="959" w:type="dxa"/>
-          </w:tcPr>
-          <w:p>
-            <w:r>
-              <w:t>4.</w:t>
-            </w:r>
-            <w:r>
-              <w:t>5</w:t>
-            </w:r>
-          </w:p>
-        </w:tc>
-        <w:tc>
-          <w:tcPr>
-            <w:tcW w:w="4406" w:type="dxa"/>
-          </w:tcPr>
-          <w:p>
-            <w:r>
-              <w:t>Perform an acquisition of the entire volume</w:t>
-            </w:r>
-            <w:r>
-              <w:t>, using the PNN algorithm.</w:t>
+            <w:r>
+              <w:t>8</w:t>
+            </w:r>
+          </w:p>
+        </w:tc>
+        <w:tc>
+          <w:tcPr>
+            <w:tcW w:w="4406" w:type="dxa"/>
+          </w:tcPr>
+          <w:p>
+            <w:r>
+              <w:t>Verify the accuracy using a pointer. Check both in 2D and 3D.</w:t>
             </w:r>
           </w:p>
         </w:tc>
@@ -3249,260 +3029,84 @@
               <w:t>.</w:t>
             </w:r>
             <w:r>
-              <w:t>6</w:t>
-            </w:r>
-          </w:p>
-        </w:tc>
-        <w:tc>
-          <w:tcPr>
-            <w:tcW w:w="4406" w:type="dxa"/>
-          </w:tcPr>
-          <w:p>
-            <w:r>
-              <w:t>Add volume to view, set transfer function and window/level.</w:t>
-            </w:r>
-          </w:p>
-        </w:tc>
-        <w:tc>
-          <w:tcPr>
-            <w:tcW w:w="850" w:type="dxa"/>
-          </w:tcPr>
-          <w:p/>
-        </w:tc>
-        <w:tc>
-          <w:tcPr>
-            <w:tcW w:w="2596" w:type="dxa"/>
-          </w:tcPr>
-          <w:p/>
-        </w:tc>
-      </w:tr>
-      <w:tr>
-        <w:tc>
-          <w:tcPr>
-            <w:tcW w:w="959" w:type="dxa"/>
-          </w:tcPr>
-          <w:p>
-            <w:r>
-              <w:t>4</w:t>
+              <w:t>9</w:t>
+            </w:r>
+          </w:p>
+        </w:tc>
+        <w:tc>
+          <w:tcPr>
+            <w:tcW w:w="4406" w:type="dxa"/>
+          </w:tcPr>
+          <w:p>
+            <w:r>
+              <w:t xml:space="preserve">Perform </w:t>
+            </w:r>
+            <w:r>
+              <w:t xml:space="preserve">new reconstruction: </w:t>
+            </w:r>
+            <w:r>
+              <w:t>Select V</w:t>
+            </w:r>
+            <w:r>
+              <w:t>NN algorithm, 20Mb volume size.</w:t>
+            </w:r>
+            <w:r>
+              <w:t xml:space="preserve"> Repeat 4.4 and 4.5</w:t>
             </w:r>
             <w:r>
               <w:t>.</w:t>
             </w:r>
-            <w:r>
-              <w:t>7</w:t>
-            </w:r>
-          </w:p>
-        </w:tc>
-        <w:tc>
-          <w:tcPr>
-            <w:tcW w:w="4406" w:type="dxa"/>
-          </w:tcPr>
-          <w:p>
-            <w:r>
-              <w:t xml:space="preserve">Go to </w:t>
-            </w:r>
-            <w:proofErr w:type="spellStart"/>
-            <w:r>
-              <w:t>I</w:t>
-            </w:r>
-            <w:r>
-              <w:t>ntraoperative</w:t>
-            </w:r>
-            <w:proofErr w:type="spellEnd"/>
-            <w:r>
-              <w:t xml:space="preserve"> Planning Workflow.</w:t>
+          </w:p>
+        </w:tc>
+        <w:tc>
+          <w:tcPr>
+            <w:tcW w:w="850" w:type="dxa"/>
+          </w:tcPr>
+          <w:p/>
+        </w:tc>
+        <w:tc>
+          <w:tcPr>
+            <w:tcW w:w="2596" w:type="dxa"/>
+          </w:tcPr>
+          <w:p/>
+        </w:tc>
+      </w:tr>
+      <w:tr>
+        <w:tc>
+          <w:tcPr>
+            <w:tcW w:w="959" w:type="dxa"/>
+          </w:tcPr>
+          <w:p>
+            <w:r>
+              <w:t>4.10</w:t>
+            </w:r>
+          </w:p>
+        </w:tc>
+        <w:tc>
+          <w:tcPr>
+            <w:tcW w:w="4406" w:type="dxa"/>
+          </w:tcPr>
+          <w:p>
+            <w:r>
+              <w:t>Angio test</w:t>
+            </w:r>
+            <w:r>
+              <w:t>:</w:t>
             </w:r>
             <w:r>
               <w:t xml:space="preserve"> </w:t>
             </w:r>
             <w:r>
-              <w:t>Verify th</w:t>
-            </w:r>
-            <w:r>
-              <w:t xml:space="preserve">e accuracy using the </w:t>
-            </w:r>
-            <w:proofErr w:type="spellStart"/>
-            <w:r>
-              <w:t>Kaisa</w:t>
-            </w:r>
-            <w:proofErr w:type="spellEnd"/>
-            <w:r>
-              <w:t xml:space="preserve"> CT </w:t>
-            </w:r>
-            <w:r>
-              <w:t>volume</w:t>
-            </w:r>
-            <w:r>
-              <w:t xml:space="preserve">. </w:t>
-            </w:r>
-            <w:r>
-              <w:t>Check both in 2D and 3D.</w:t>
-            </w:r>
-            <w:r>
-              <w:t xml:space="preserve"> (T</w:t>
-            </w:r>
-            <w:r>
-              <w:t>his is a rough accuracy test.)</w:t>
-            </w:r>
-          </w:p>
-        </w:tc>
-        <w:tc>
-          <w:tcPr>
-            <w:tcW w:w="850" w:type="dxa"/>
-          </w:tcPr>
-          <w:p/>
-        </w:tc>
-        <w:tc>
-          <w:tcPr>
-            <w:tcW w:w="2596" w:type="dxa"/>
-          </w:tcPr>
-          <w:p/>
-        </w:tc>
-      </w:tr>
-      <w:tr>
-        <w:tc>
-          <w:tcPr>
-            <w:tcW w:w="959" w:type="dxa"/>
-          </w:tcPr>
-          <w:p>
-            <w:r>
-              <w:t>4</w:t>
+              <w:t xml:space="preserve">Create </w:t>
+            </w:r>
+            <w:r>
+              <w:t>new patient</w:t>
             </w:r>
             <w:r>
               <w:t>.</w:t>
             </w:r>
             <w:r>
-              <w:t>8</w:t>
-            </w:r>
-          </w:p>
-        </w:tc>
-        <w:tc>
-          <w:tcPr>
-            <w:tcW w:w="4406" w:type="dxa"/>
-          </w:tcPr>
-          <w:p>
-            <w:r>
-              <w:t>Verify the accuracy using a pointer. Check both in 2D and 3D.</w:t>
-            </w:r>
-          </w:p>
-        </w:tc>
-        <w:tc>
-          <w:tcPr>
-            <w:tcW w:w="850" w:type="dxa"/>
-          </w:tcPr>
-          <w:p/>
-        </w:tc>
-        <w:tc>
-          <w:tcPr>
-            <w:tcW w:w="2596" w:type="dxa"/>
-          </w:tcPr>
-          <w:p/>
-        </w:tc>
-      </w:tr>
-      <w:tr>
-        <w:tc>
-          <w:tcPr>
-            <w:tcW w:w="959" w:type="dxa"/>
-          </w:tcPr>
-          <w:p>
-            <w:r>
-              <w:t>4</w:t>
-            </w:r>
-            <w:r>
-              <w:t>.</w:t>
-            </w:r>
-            <w:r>
-              <w:t>9</w:t>
-            </w:r>
-          </w:p>
-        </w:tc>
-        <w:tc>
-          <w:tcPr>
-            <w:tcW w:w="4406" w:type="dxa"/>
-          </w:tcPr>
-          <w:p>
-            <w:r>
-              <w:t xml:space="preserve">Perform </w:t>
-            </w:r>
-            <w:r>
-              <w:t xml:space="preserve">new reconstruction: </w:t>
-            </w:r>
-            <w:r>
-              <w:t>Select V</w:t>
-            </w:r>
-            <w:r>
-              <w:t>NN algorithm, 20Mb volume size.</w:t>
-            </w:r>
-            <w:r>
-              <w:t xml:space="preserve"> Repeat 4.4 and 4.5</w:t>
-            </w:r>
-            <w:r>
-              <w:t>.</w:t>
-            </w:r>
-          </w:p>
-        </w:tc>
-        <w:tc>
-          <w:tcPr>
-            <w:tcW w:w="850" w:type="dxa"/>
-          </w:tcPr>
-          <w:p/>
-        </w:tc>
-        <w:tc>
-          <w:tcPr>
-            <w:tcW w:w="2596" w:type="dxa"/>
-          </w:tcPr>
-          <w:p/>
-        </w:tc>
-      </w:tr>
-      <w:tr>
-        <w:tc>
-          <w:tcPr>
-            <w:tcW w:w="959" w:type="dxa"/>
-          </w:tcPr>
-          <w:p>
-            <w:r>
-              <w:t>4.10</w:t>
-            </w:r>
-          </w:p>
-        </w:tc>
-        <w:tc>
-          <w:tcPr>
-            <w:tcW w:w="4406" w:type="dxa"/>
-          </w:tcPr>
-          <w:p>
-            <w:proofErr w:type="spellStart"/>
-            <w:r>
-              <w:t>Angio</w:t>
-            </w:r>
-            <w:proofErr w:type="spellEnd"/>
-            <w:r>
-              <w:t xml:space="preserve"> test</w:t>
-            </w:r>
-            <w:r>
-              <w:t>:</w:t>
-            </w:r>
-            <w:r>
-              <w:t xml:space="preserve"> </w:t>
-            </w:r>
-            <w:r>
-              <w:t xml:space="preserve">Create </w:t>
-            </w:r>
-            <w:r>
-              <w:t>new patient</w:t>
-            </w:r>
-            <w:r>
-              <w:t>.</w:t>
-            </w:r>
-            <w:r>
-              <w:t xml:space="preserve"> Turn on Doppler on the US scanner and select </w:t>
-            </w:r>
-            <w:proofErr w:type="spellStart"/>
-            <w:r>
-              <w:t>angio</w:t>
-            </w:r>
-            <w:proofErr w:type="spellEnd"/>
-            <w:r>
-              <w:t xml:space="preserve"> data in the “US Reconstruction” widget. Scan a suitable area – like the coronary artery. Verify that the reconstruction only reconstructs the colored area.</w:t>
+              <w:t xml:space="preserve"> Turn on Doppler on the US scanner and select angio data in the “US Reconstruction” widget. Scan a suitable area – like the coronary artery. Verify that the reconstruction only reconstructs the colored area.</w:t>
             </w:r>
           </w:p>
         </w:tc>
@@ -3636,13 +3240,8 @@
             <w:r>
               <w:t>.</w:t>
             </w:r>
-            <w:proofErr w:type="spellStart"/>
-            <w:r>
-              <w:t>stl</w:t>
-            </w:r>
-            <w:proofErr w:type="spellEnd"/>
-            <w:r>
-              <w:t xml:space="preserve"> model.</w:t>
+            <w:r>
+              <w:t>stl model.</w:t>
             </w:r>
           </w:p>
         </w:tc>
@@ -3787,7 +3386,6 @@
           </w:p>
           <w:p>
             <w:r>
-              <w:lastRenderedPageBreak/>
               <w:t>Add point metric to observed center of US cross.</w:t>
             </w:r>
           </w:p>
@@ -3812,7 +3410,6 @@
           </w:tcPr>
           <w:p>
             <w:r>
-              <w:lastRenderedPageBreak/>
               <w:t>5</w:t>
             </w:r>
             <w:r>
@@ -3943,13 +3540,8 @@
           </w:tcPr>
           <w:p>
             <w:r>
-              <w:t xml:space="preserve">Perform a Temporal Calibration an verify that the value is below a few tens of </w:t>
-            </w:r>
-            <w:proofErr w:type="spellStart"/>
-            <w:r>
-              <w:t>ms.</w:t>
-            </w:r>
-            <w:proofErr w:type="spellEnd"/>
+              <w:t>Perform a Temporal Calibration an verify that the value is below a few tens of ms.</w:t>
+            </w:r>
           </w:p>
         </w:tc>
         <w:tc>
@@ -4056,15 +3648,7 @@
               <w:t>Navigate</w:t>
             </w:r>
             <w:r>
-              <w:t xml:space="preserve"> on </w:t>
-            </w:r>
-            <w:proofErr w:type="spellStart"/>
-            <w:r>
-              <w:t>Kaisa</w:t>
-            </w:r>
-            <w:proofErr w:type="spellEnd"/>
-            <w:r>
-              <w:t xml:space="preserve"> and P5</w:t>
+              <w:t xml:space="preserve"> on Kaisa and P5</w:t>
             </w:r>
             <w:r>
               <w:t xml:space="preserve"> using pointer in various layouts</w:t>
@@ -4172,15 +3756,13 @@
           </w:tcPr>
           <w:p>
             <w:r>
-              <w:t xml:space="preserve">Test overlay. (Linux only) View </w:t>
-            </w:r>
-            <w:proofErr w:type="spellStart"/>
-            <w:r>
-              <w:t>Kaisa</w:t>
-            </w:r>
-            <w:proofErr w:type="spellEnd"/>
-            <w:r>
-              <w:t xml:space="preserve"> CT and US in save 2D slice.</w:t>
+              <w:t xml:space="preserve">Test overlay. (Linux only) View Kaisa CT and US in </w:t>
+            </w:r>
+            <w:r>
+              <w:t>same</w:t>
+            </w:r>
+            <w:r>
+              <w:t xml:space="preserve"> 2D slice.</w:t>
             </w:r>
           </w:p>
         </w:tc>
@@ -4282,15 +3864,7 @@
           </w:tcPr>
           <w:p>
             <w:r>
-              <w:t xml:space="preserve">Perform a tool tip calibration of the broken </w:t>
-            </w:r>
-            <w:proofErr w:type="spellStart"/>
-            <w:r>
-              <w:t>intraoperative</w:t>
-            </w:r>
-            <w:proofErr w:type="spellEnd"/>
-            <w:r>
-              <w:t xml:space="preserve"> navigator. Backup the .cal file first!</w:t>
+              <w:t>Perform a tool tip calibration of the broken intraoperative navigator. Backup the .cal file first!</w:t>
             </w:r>
           </w:p>
         </w:tc>
@@ -4358,15 +3932,7 @@
           </w:tcPr>
           <w:p>
             <w:r>
-              <w:t xml:space="preserve">Connect Polaris hardware. Make Polaris </w:t>
-            </w:r>
-            <w:proofErr w:type="spellStart"/>
-            <w:r>
-              <w:t>Toolconfiguration</w:t>
-            </w:r>
-            <w:proofErr w:type="spellEnd"/>
-            <w:r>
-              <w:t>. Verify that tracking works.</w:t>
+              <w:t>Connect Polaris hardware. Make Polaris Toolconfiguration. Verify that tracking works.</w:t>
             </w:r>
           </w:p>
         </w:tc>
@@ -4400,15 +3966,7 @@
           </w:tcPr>
           <w:p>
             <w:r>
-              <w:t xml:space="preserve">Connect Aurora hardware. Make Aurora </w:t>
-            </w:r>
-            <w:proofErr w:type="spellStart"/>
-            <w:r>
-              <w:t>Toolconfiguration</w:t>
-            </w:r>
-            <w:proofErr w:type="spellEnd"/>
-            <w:r>
-              <w:t>. Verify that tracking works.</w:t>
+              <w:t>Connect Aurora hardware. Make Aurora Toolconfiguration. Verify that tracking works.</w:t>
             </w:r>
           </w:p>
         </w:tc>
@@ -4479,23 +4037,7 @@
           </w:tcPr>
           <w:p>
             <w:r>
-              <w:t xml:space="preserve">Enter each workflow </w:t>
-            </w:r>
-            <w:proofErr w:type="gramStart"/>
-            <w:r>
-              <w:t>state,</w:t>
-            </w:r>
-            <w:proofErr w:type="gramEnd"/>
-            <w:r>
-              <w:t xml:space="preserve"> verify that the default </w:t>
-            </w:r>
-            <w:proofErr w:type="spellStart"/>
-            <w:r>
-              <w:t>dektop</w:t>
-            </w:r>
-            <w:proofErr w:type="spellEnd"/>
-            <w:r>
-              <w:t xml:space="preserve"> is ok.</w:t>
+              <w:t>Enter each workflow state, verify that the default dektop is ok.</w:t>
             </w:r>
           </w:p>
         </w:tc>
@@ -4655,7 +4197,6 @@
           </w:tcPr>
           <w:p>
             <w:r>
-              <w:lastRenderedPageBreak/>
               <w:t>7.6</w:t>
             </w:r>
           </w:p>
@@ -4666,15 +4207,7 @@
           </w:tcPr>
           <w:p>
             <w:r>
-              <w:t xml:space="preserve">Restart </w:t>
-            </w:r>
-            <w:proofErr w:type="spellStart"/>
-            <w:r>
-              <w:t>CustusX</w:t>
-            </w:r>
-            <w:proofErr w:type="spellEnd"/>
-            <w:r>
-              <w:t xml:space="preserve"> and load open the saved patient</w:t>
+              <w:t>Restart CustusX and load open the saved patient</w:t>
             </w:r>
             <w:r>
               <w:t>. Navigate.</w:t>
@@ -4778,13 +4311,8 @@
             <w:tcW w:w="2596" w:type="dxa"/>
           </w:tcPr>
           <w:p>
-            <w:proofErr w:type="spellStart"/>
-            <w:r>
-              <w:t>Nevro</w:t>
-            </w:r>
-            <w:proofErr w:type="spellEnd"/>
-            <w:r>
-              <w:t xml:space="preserve"> rack only.</w:t>
+            <w:r>
+              <w:t>Nevro rack only.</w:t>
             </w:r>
           </w:p>
         </w:tc>
@@ -4840,15 +4368,7 @@
           </w:tcPr>
           <w:p>
             <w:r>
-              <w:t xml:space="preserve">Run </w:t>
-            </w:r>
-            <w:proofErr w:type="spellStart"/>
-            <w:r>
-              <w:t>CustusX</w:t>
-            </w:r>
-            <w:proofErr w:type="spellEnd"/>
-            <w:r>
-              <w:t>. Load P5. Preferences -&gt; Visualization -&gt; Frame-sequential -&gt; Ok. Activate stereo (press 3). Verify stereo by putting on the glasses.</w:t>
+              <w:t>Run CustusX. Load P5. Preferences -&gt; Visualization -&gt; Frame-sequential -&gt; Ok. Activate stereo (press 3). Verify stereo by putting on the glasses.</w:t>
             </w:r>
           </w:p>
         </w:tc>
@@ -4919,13 +4439,8 @@
           </w:tcPr>
           <w:p>
             <w:r>
-              <w:t xml:space="preserve">Register and navigate on the </w:t>
-            </w:r>
-            <w:proofErr w:type="spellStart"/>
-            <w:r>
-              <w:t>Magdaphantom</w:t>
-            </w:r>
-            <w:proofErr w:type="spellEnd"/>
+              <w:t>Register and navigate on the Magdaphantom</w:t>
+            </w:r>
             <w:r>
               <w:t xml:space="preserve"> using either tracking system.</w:t>
             </w:r>
@@ -4960,7 +4475,7 @@
 </file>
 
 <file path=word/endnotes.xml><?xml version="1.0" encoding="utf-8"?>
-<w:endnotes xmlns:ve="http://schemas.openxmlformats.org/markup-compatibility/2006" xmlns:o="urn:schemas-microsoft-com:office:office" xmlns:r="http://schemas.openxmlformats.org/officeDocument/2006/relationships" xmlns:m="http://schemas.openxmlformats.org/officeDocument/2006/math" xmlns:v="urn:schemas-microsoft-com:vml" xmlns:wp="http://schemas.openxmlformats.org/drawingml/2006/wordprocessingDrawing" xmlns:w10="urn:schemas-microsoft-com:office:word" xmlns:w="http://schemas.openxmlformats.org/wordprocessingml/2006/main" xmlns:wne="http://schemas.microsoft.com/office/word/2006/wordml">
+<w:endnotes xmlns:mo="http://schemas.microsoft.com/office/mac/office/2008/main" xmlns:ve="http://schemas.openxmlformats.org/markup-compatibility/2006" xmlns:mv="urn:schemas-microsoft-com:mac:vml" xmlns:o="urn:schemas-microsoft-com:office:office" xmlns:r="http://schemas.openxmlformats.org/officeDocument/2006/relationships" xmlns:m="http://schemas.openxmlformats.org/officeDocument/2006/math" xmlns:v="urn:schemas-microsoft-com:vml" xmlns:wp="http://schemas.openxmlformats.org/drawingml/2006/wordprocessingDrawing" xmlns:w10="urn:schemas-microsoft-com:office:word" xmlns:w="http://schemas.openxmlformats.org/wordprocessingml/2006/main" xmlns:wne="http://schemas.microsoft.com/office/word/2006/wordml">
   <w:endnote w:type="separator" w:id="-1">
     <w:p>
       <w:r>
@@ -4979,7 +4494,7 @@
 </file>
 
 <file path=word/footer1.xml><?xml version="1.0" encoding="utf-8"?>
-<w:ftr xmlns:ve="http://schemas.openxmlformats.org/markup-compatibility/2006" xmlns:o="urn:schemas-microsoft-com:office:office" xmlns:r="http://schemas.openxmlformats.org/officeDocument/2006/relationships" xmlns:m="http://schemas.openxmlformats.org/officeDocument/2006/math" xmlns:v="urn:schemas-microsoft-com:vml" xmlns:wp="http://schemas.openxmlformats.org/drawingml/2006/wordprocessingDrawing" xmlns:w10="urn:schemas-microsoft-com:office:word" xmlns:w="http://schemas.openxmlformats.org/wordprocessingml/2006/main" xmlns:wne="http://schemas.microsoft.com/office/word/2006/wordml">
+<w:ftr xmlns:mo="http://schemas.microsoft.com/office/mac/office/2008/main" xmlns:ve="http://schemas.openxmlformats.org/markup-compatibility/2006" xmlns:mv="urn:schemas-microsoft-com:mac:vml" xmlns:o="urn:schemas-microsoft-com:office:office" xmlns:r="http://schemas.openxmlformats.org/officeDocument/2006/relationships" xmlns:m="http://schemas.openxmlformats.org/officeDocument/2006/math" xmlns:v="urn:schemas-microsoft-com:vml" xmlns:wp="http://schemas.openxmlformats.org/drawingml/2006/wordprocessingDrawing" xmlns:w10="urn:schemas-microsoft-com:office:word" xmlns:w="http://schemas.openxmlformats.org/wordprocessingml/2006/main" xmlns:wne="http://schemas.microsoft.com/office/word/2006/wordml">
   <w:p>
     <w:pPr>
       <w:pStyle w:val="Footer"/>
@@ -5017,7 +4532,7 @@
 </file>
 
 <file path=word/footer2.xml><?xml version="1.0" encoding="utf-8"?>
-<w:ftr xmlns:ve="http://schemas.openxmlformats.org/markup-compatibility/2006" xmlns:o="urn:schemas-microsoft-com:office:office" xmlns:r="http://schemas.openxmlformats.org/officeDocument/2006/relationships" xmlns:m="http://schemas.openxmlformats.org/officeDocument/2006/math" xmlns:v="urn:schemas-microsoft-com:vml" xmlns:wp="http://schemas.openxmlformats.org/drawingml/2006/wordprocessingDrawing" xmlns:w10="urn:schemas-microsoft-com:office:word" xmlns:w="http://schemas.openxmlformats.org/wordprocessingml/2006/main" xmlns:wne="http://schemas.microsoft.com/office/word/2006/wordml">
+<w:ftr xmlns:mo="http://schemas.microsoft.com/office/mac/office/2008/main" xmlns:ve="http://schemas.openxmlformats.org/markup-compatibility/2006" xmlns:mv="urn:schemas-microsoft-com:mac:vml" xmlns:o="urn:schemas-microsoft-com:office:office" xmlns:r="http://schemas.openxmlformats.org/officeDocument/2006/relationships" xmlns:m="http://schemas.openxmlformats.org/officeDocument/2006/math" xmlns:v="urn:schemas-microsoft-com:vml" xmlns:wp="http://schemas.openxmlformats.org/drawingml/2006/wordprocessingDrawing" xmlns:w10="urn:schemas-microsoft-com:office:word" xmlns:w="http://schemas.openxmlformats.org/wordprocessingml/2006/main" xmlns:wne="http://schemas.microsoft.com/office/word/2006/wordml">
   <w:p>
     <w:pPr>
       <w:pStyle w:val="Footer"/>
@@ -5052,7 +4567,7 @@
         <w:rFonts w:ascii="Times New Roman" w:hAnsi="Times New Roman"/>
         <w:noProof/>
       </w:rPr>
-      <w:t>7</w:t>
+      <w:t>3</w:t>
     </w:r>
     <w:r>
       <w:rPr>
@@ -5102,7 +4617,7 @@
 </file>
 
 <file path=word/footnotes.xml><?xml version="1.0" encoding="utf-8"?>
-<w:footnotes xmlns:ve="http://schemas.openxmlformats.org/markup-compatibility/2006" xmlns:o="urn:schemas-microsoft-com:office:office" xmlns:r="http://schemas.openxmlformats.org/officeDocument/2006/relationships" xmlns:m="http://schemas.openxmlformats.org/officeDocument/2006/math" xmlns:v="urn:schemas-microsoft-com:vml" xmlns:wp="http://schemas.openxmlformats.org/drawingml/2006/wordprocessingDrawing" xmlns:w10="urn:schemas-microsoft-com:office:word" xmlns:w="http://schemas.openxmlformats.org/wordprocessingml/2006/main" xmlns:wne="http://schemas.microsoft.com/office/word/2006/wordml">
+<w:footnotes xmlns:mo="http://schemas.microsoft.com/office/mac/office/2008/main" xmlns:ve="http://schemas.openxmlformats.org/markup-compatibility/2006" xmlns:mv="urn:schemas-microsoft-com:mac:vml" xmlns:o="urn:schemas-microsoft-com:office:office" xmlns:r="http://schemas.openxmlformats.org/officeDocument/2006/relationships" xmlns:m="http://schemas.openxmlformats.org/officeDocument/2006/math" xmlns:v="urn:schemas-microsoft-com:vml" xmlns:wp="http://schemas.openxmlformats.org/drawingml/2006/wordprocessingDrawing" xmlns:w10="urn:schemas-microsoft-com:office:word" xmlns:w="http://schemas.openxmlformats.org/wordprocessingml/2006/main" xmlns:wne="http://schemas.microsoft.com/office/word/2006/wordml">
   <w:footnote w:type="separator" w:id="-1">
     <w:p>
       <w:r>
@@ -5121,7 +4636,7 @@
 </file>
 
 <file path=word/header1.xml><?xml version="1.0" encoding="utf-8"?>
-<w:hdr xmlns:ve="http://schemas.openxmlformats.org/markup-compatibility/2006" xmlns:o="urn:schemas-microsoft-com:office:office" xmlns:r="http://schemas.openxmlformats.org/officeDocument/2006/relationships" xmlns:m="http://schemas.openxmlformats.org/officeDocument/2006/math" xmlns:v="urn:schemas-microsoft-com:vml" xmlns:wp="http://schemas.openxmlformats.org/drawingml/2006/wordprocessingDrawing" xmlns:w10="urn:schemas-microsoft-com:office:word" xmlns:w="http://schemas.openxmlformats.org/wordprocessingml/2006/main" xmlns:wne="http://schemas.microsoft.com/office/word/2006/wordml">
+<w:hdr xmlns:mo="http://schemas.microsoft.com/office/mac/office/2008/main" xmlns:ve="http://schemas.openxmlformats.org/markup-compatibility/2006" xmlns:mv="urn:schemas-microsoft-com:mac:vml" xmlns:o="urn:schemas-microsoft-com:office:office" xmlns:r="http://schemas.openxmlformats.org/officeDocument/2006/relationships" xmlns:m="http://schemas.openxmlformats.org/officeDocument/2006/math" xmlns:v="urn:schemas-microsoft-com:vml" xmlns:wp="http://schemas.openxmlformats.org/drawingml/2006/wordprocessingDrawing" xmlns:w10="urn:schemas-microsoft-com:office:word" xmlns:w="http://schemas.openxmlformats.org/wordprocessingml/2006/main" xmlns:wne="http://schemas.microsoft.com/office/word/2006/wordml">
   <w:p>
     <w:pPr>
       <w:pStyle w:val="Header"/>
@@ -5130,7 +4645,6 @@
     <w:r>
       <w:rPr>
         <w:noProof/>
-        <w:lang w:val="nb-NO" w:eastAsia="nb-NO"/>
       </w:rPr>
       <w:drawing>
         <wp:anchor distT="0" distB="0" distL="114300" distR="114300" simplePos="0" relativeHeight="251659264" behindDoc="0" locked="0" layoutInCell="1" allowOverlap="1">
@@ -5187,22 +4701,14 @@
       </w:drawing>
     </w:r>
     <w:r>
-      <w:t xml:space="preserve">               </w:t>
-    </w:r>
-    <w:proofErr w:type="spellStart"/>
-    <w:r>
-      <w:t>CustusX</w:t>
-    </w:r>
-    <w:proofErr w:type="spellEnd"/>
-    <w:r>
-      <w:t xml:space="preserve"> System Test</w:t>
+      <w:t xml:space="preserve">               CustusX System Test</w:t>
     </w:r>
   </w:p>
 </w:hdr>
 </file>
 
 <file path=word/numbering.xml><?xml version="1.0" encoding="utf-8"?>
-<w:numbering xmlns:ve="http://schemas.openxmlformats.org/markup-compatibility/2006" xmlns:o="urn:schemas-microsoft-com:office:office" xmlns:r="http://schemas.openxmlformats.org/officeDocument/2006/relationships" xmlns:m="http://schemas.openxmlformats.org/officeDocument/2006/math" xmlns:v="urn:schemas-microsoft-com:vml" xmlns:wp="http://schemas.openxmlformats.org/drawingml/2006/wordprocessingDrawing" xmlns:w10="urn:schemas-microsoft-com:office:word" xmlns:w="http://schemas.openxmlformats.org/wordprocessingml/2006/main" xmlns:wne="http://schemas.microsoft.com/office/word/2006/wordml">
+<w:numbering xmlns:mo="http://schemas.microsoft.com/office/mac/office/2008/main" xmlns:ve="http://schemas.openxmlformats.org/markup-compatibility/2006" xmlns:mv="urn:schemas-microsoft-com:mac:vml" xmlns:o="urn:schemas-microsoft-com:office:office" xmlns:r="http://schemas.openxmlformats.org/officeDocument/2006/relationships" xmlns:m="http://schemas.openxmlformats.org/officeDocument/2006/math" xmlns:v="urn:schemas-microsoft-com:vml" xmlns:wp="http://schemas.openxmlformats.org/drawingml/2006/wordprocessingDrawing" xmlns:w10="urn:schemas-microsoft-com:office:word" xmlns:w="http://schemas.openxmlformats.org/wordprocessingml/2006/main" xmlns:wne="http://schemas.microsoft.com/office/word/2006/wordml">
   <w:abstractNum w:abstractNumId="0">
     <w:nsid w:val="14025088"/>
     <w:multiLevelType w:val="hybridMultilevel"/>
@@ -5397,7 +4903,17 @@
     </w:rPrDefault>
     <w:pPrDefault/>
   </w:docDefaults>
-  <w:latentStyles w:defLockedState="0" w:defUIPriority="0" w:defSemiHidden="0" w:defUnhideWhenUsed="0" w:defQFormat="0" w:count="267"/>
+  <w:latentStyles w:defLockedState="0" w:defUIPriority="0" w:defSemiHidden="0" w:defUnhideWhenUsed="0" w:defQFormat="0" w:count="276">
+    <w:lsdException w:name="Colorful List Accent 6" w:uiPriority="72"/>
+    <w:lsdException w:name="Colorful Grid Accent 6" w:uiPriority="73"/>
+    <w:lsdException w:name="Subtle Emphasis" w:uiPriority="19" w:qFormat="1"/>
+    <w:lsdException w:name="Intense Emphasis" w:uiPriority="21" w:qFormat="1"/>
+    <w:lsdException w:name="Subtle Reference" w:uiPriority="31" w:qFormat="1"/>
+    <w:lsdException w:name="Intense Reference" w:uiPriority="32" w:qFormat="1"/>
+    <w:lsdException w:name="Book Title" w:uiPriority="33" w:qFormat="1"/>
+    <w:lsdException w:name="Bibliography" w:semiHidden="1" w:uiPriority="37" w:unhideWhenUsed="1"/>
+    <w:lsdException w:name="TOC Heading" w:semiHidden="1" w:uiPriority="39" w:unhideWhenUsed="1" w:qFormat="1"/>
+  </w:latentStyles>
   <w:style w:type="paragraph" w:default="1" w:styleId="Normal">
     <w:name w:val="Normal"/>
     <w:qFormat/>
@@ -5447,13 +4963,11 @@
   </w:style>
   <w:style w:type="character" w:default="1" w:styleId="DefaultParagraphFont">
     <w:name w:val="Default Paragraph Font"/>
-    <w:uiPriority w:val="1"/>
     <w:semiHidden/>
     <w:unhideWhenUsed/>
   </w:style>
   <w:style w:type="table" w:default="1" w:styleId="TableNormal">
     <w:name w:val="Normal Table"/>
-    <w:uiPriority w:val="99"/>
     <w:semiHidden/>
     <w:unhideWhenUsed/>
     <w:qFormat/>
@@ -5469,7 +4983,6 @@
   </w:style>
   <w:style w:type="numbering" w:default="1" w:styleId="NoList">
     <w:name w:val="No List"/>
-    <w:uiPriority w:val="99"/>
     <w:semiHidden/>
     <w:unhideWhenUsed/>
   </w:style>

</xml_diff>

<commit_message>
minor system test mod
Former-commit-id: b7bce4e5037eec978e985f402dd6b8a737c2e596
</commit_message>
<xml_diff>
--- a/doc/tests/CustusX System Test.docx
+++ b/doc/tests/CustusX System Test.docx
@@ -3160,8 +3160,6 @@
             <w:r>
               <w:t>quisitions. Autoreconstruct on, compression on, 24bit.</w:t>
             </w:r>
-            <w:bookmarkStart w:id="0" w:name="_GoBack"/>
-            <w:bookmarkEnd w:id="0"/>
           </w:p>
           <w:p>
             <w:pPr>
@@ -4263,7 +4261,12 @@
           </w:tcPr>
           <w:p>
             <w:r>
-              <w:t>Add some widgets, save desktop.</w:t>
+              <w:t>Add some widgets</w:t>
+            </w:r>
+            <w:bookmarkStart w:id="0" w:name="_GoBack"/>
+            <w:bookmarkEnd w:id="0"/>
+            <w:r>
+              <w:t>.</w:t>
             </w:r>
           </w:p>
         </w:tc>
@@ -4941,7 +4944,7 @@
         <w:rFonts w:ascii="Times New Roman" w:hAnsi="Times New Roman"/>
         <w:noProof/>
       </w:rPr>
-      <w:t>4</w:t>
+      <w:t>5</w:t>
     </w:r>
     <w:r>
       <w:rPr>
@@ -6927,7 +6930,7 @@
 </file>
 
 <file path=customXml/itemProps1.xml><?xml version="1.0" encoding="utf-8"?>
-<ds:datastoreItem xmlns:ds="http://schemas.openxmlformats.org/officeDocument/2006/customXml" ds:itemID="{310E3180-46AA-BE4F-9FB3-B8EEE11A2222}">
+<ds:datastoreItem xmlns:ds="http://schemas.openxmlformats.org/officeDocument/2006/customXml" ds:itemID="{8D08836C-55DF-A142-A840-D5414A14DD13}">
   <ds:schemaRefs>
     <ds:schemaRef ds:uri="http://schemas.openxmlformats.org/officeDocument/2006/bibliography"/>
   </ds:schemaRefs>

</xml_diff>